<commit_message>
part 1 up to page 212 and part2&3 up to page 22.
</commit_message>
<xml_diff>
--- a/My individual Notes.docx
+++ b/My individual Notes.docx
@@ -232,14 +232,7 @@
           <w:sz w:val="24"/>
           <w:szCs w:val="24"/>
         </w:rPr>
-        <w:t>D</w:t>
-      </w:r>
-      <w:r>
-        <w:rPr>
-          <w:sz w:val="24"/>
-          <w:szCs w:val="24"/>
-        </w:rPr>
-        <w:t>isgusted</w:t>
+        <w:t>Disgusted</w:t>
       </w:r>
       <w:r>
         <w:rPr>
@@ -257,6 +250,63 @@
           <w:lang w:bidi="fa-IR"/>
         </w:rPr>
         <w:t>منزجر، متنفر</w:t>
+      </w:r>
+    </w:p>
+    <w:p>
+      <w:pPr>
+        <w:pStyle w:val="ListParagraph"/>
+        <w:numPr>
+          <w:ilvl w:val="0"/>
+          <w:numId w:val="2"/>
+        </w:numPr>
+        <w:ind w:left="900"/>
+        <w:rPr>
+          <w:sz w:val="24"/>
+          <w:szCs w:val="24"/>
+        </w:rPr>
+      </w:pPr>
+      <w:r>
+        <w:rPr>
+          <w:sz w:val="24"/>
+          <w:szCs w:val="24"/>
+        </w:rPr>
+        <w:t xml:space="preserve">It would give </w:t>
+      </w:r>
+      <w:r>
+        <w:rPr>
+          <w:sz w:val="24"/>
+          <w:szCs w:val="24"/>
+          <w:u w:val="single"/>
+        </w:rPr>
+        <w:t>nausea</w:t>
+      </w:r>
+      <w:r>
+        <w:rPr>
+          <w:sz w:val="24"/>
+          <w:szCs w:val="24"/>
+        </w:rPr>
+        <w:t xml:space="preserve"> to someone.</w:t>
+      </w:r>
+    </w:p>
+    <w:p>
+      <w:pPr>
+        <w:pStyle w:val="ListParagraph"/>
+        <w:numPr>
+          <w:ilvl w:val="0"/>
+          <w:numId w:val="2"/>
+        </w:numPr>
+        <w:ind w:left="900"/>
+        <w:rPr>
+          <w:sz w:val="24"/>
+          <w:szCs w:val="24"/>
+        </w:rPr>
+      </w:pPr>
+      <w:r>
+        <w:rPr>
+          <w:sz w:val="24"/>
+          <w:szCs w:val="24"/>
+        </w:rPr>
+        <w:t xml:space="preserve">It makes me feel disgusted </w:t>
       </w:r>
     </w:p>
     <w:p>
@@ -924,6 +974,7 @@
   <w:style w:type="character" w:default="1" w:styleId="DefaultParagraphFont">
     <w:name w:val="Default Paragraph Font"/>
     <w:uiPriority w:val="1"/>
+    <w:semiHidden/>
     <w:unhideWhenUsed/>
   </w:style>
   <w:style w:type="table" w:default="1" w:styleId="TableNormal">

</xml_diff>

<commit_message>
I read Part 1 up to 40 and part2_3 up to 10
</commit_message>
<xml_diff>
--- a/My individual Notes.docx
+++ b/My individual Notes.docx
@@ -320,6 +320,223 @@
         <w:rPr>
           <w:sz w:val="24"/>
           <w:szCs w:val="24"/>
+        </w:rPr>
+      </w:pPr>
+      <w:r>
+        <w:rPr>
+          <w:sz w:val="24"/>
+          <w:szCs w:val="24"/>
+        </w:rPr>
+        <w:t>Lethargic</w:t>
+      </w:r>
+      <w:r>
+        <w:rPr>
+          <w:rFonts w:cs="B Compset"/>
+          <w:sz w:val="24"/>
+          <w:szCs w:val="24"/>
+          <w:lang w:bidi="fa-IR"/>
+        </w:rPr>
+        <w:t xml:space="preserve">: </w:t>
+      </w:r>
+      <w:r>
+        <w:rPr>
+          <w:rFonts w:cs="B Compset" w:hint="cs"/>
+          <w:sz w:val="24"/>
+          <w:szCs w:val="24"/>
+          <w:rtl/>
+          <w:lang w:bidi="fa-IR"/>
+        </w:rPr>
+        <w:t>سست و بی حال</w:t>
+      </w:r>
+    </w:p>
+    <w:p>
+      <w:pPr>
+        <w:pStyle w:val="ListParagraph"/>
+        <w:numPr>
+          <w:ilvl w:val="0"/>
+          <w:numId w:val="2"/>
+        </w:numPr>
+        <w:ind w:left="900"/>
+        <w:rPr>
+          <w:rFonts w:cs="B Compset"/>
+          <w:sz w:val="24"/>
+          <w:szCs w:val="24"/>
+          <w:lang w:bidi="fa-IR"/>
+        </w:rPr>
+      </w:pPr>
+      <w:r>
+        <w:rPr>
+          <w:rFonts w:cs="B Compset"/>
+          <w:sz w:val="24"/>
+          <w:szCs w:val="24"/>
+          <w:lang w:bidi="fa-IR"/>
+        </w:rPr>
+        <w:t xml:space="preserve">Idolize: </w:t>
+      </w:r>
+      <w:r>
+        <w:rPr>
+          <w:rFonts w:cs="B Compset" w:hint="cs"/>
+          <w:sz w:val="24"/>
+          <w:szCs w:val="24"/>
+          <w:rtl/>
+          <w:lang w:bidi="fa-IR"/>
+        </w:rPr>
+        <w:t>بت ساختن ، دوست داشتن</w:t>
+      </w:r>
+    </w:p>
+    <w:p>
+      <w:pPr>
+        <w:pStyle w:val="ListParagraph"/>
+        <w:numPr>
+          <w:ilvl w:val="0"/>
+          <w:numId w:val="2"/>
+        </w:numPr>
+        <w:ind w:left="900"/>
+        <w:rPr>
+          <w:rFonts w:cs="B Compset"/>
+          <w:sz w:val="24"/>
+          <w:szCs w:val="24"/>
+          <w:lang w:bidi="fa-IR"/>
+        </w:rPr>
+      </w:pPr>
+      <w:r>
+        <w:rPr>
+          <w:rFonts w:cs="B Compset"/>
+          <w:sz w:val="24"/>
+          <w:szCs w:val="24"/>
+          <w:lang w:bidi="fa-IR"/>
+        </w:rPr>
+        <w:t xml:space="preserve">Internet surfing: </w:t>
+      </w:r>
+      <w:r>
+        <w:rPr>
+          <w:rFonts w:cs="B Compset" w:hint="cs"/>
+          <w:sz w:val="24"/>
+          <w:szCs w:val="24"/>
+          <w:rtl/>
+          <w:lang w:bidi="fa-IR"/>
+        </w:rPr>
+        <w:t>جستجو در اینترنت</w:t>
+      </w:r>
+    </w:p>
+    <w:p>
+      <w:pPr>
+        <w:pStyle w:val="ListParagraph"/>
+        <w:numPr>
+          <w:ilvl w:val="0"/>
+          <w:numId w:val="2"/>
+        </w:numPr>
+        <w:ind w:left="900"/>
+        <w:rPr>
+          <w:rFonts w:cs="B Compset"/>
+          <w:sz w:val="24"/>
+          <w:szCs w:val="24"/>
+          <w:lang w:bidi="fa-IR"/>
+        </w:rPr>
+      </w:pPr>
+      <w:r>
+        <w:rPr>
+          <w:rFonts w:cs="B Compset"/>
+          <w:sz w:val="24"/>
+          <w:szCs w:val="24"/>
+          <w:lang w:bidi="fa-IR"/>
+        </w:rPr>
+        <w:t xml:space="preserve">Sedentary live: </w:t>
+      </w:r>
+      <w:r>
+        <w:rPr>
+          <w:rFonts w:cs="B Compset" w:hint="cs"/>
+          <w:sz w:val="24"/>
+          <w:szCs w:val="24"/>
+          <w:rtl/>
+          <w:lang w:bidi="fa-IR"/>
+        </w:rPr>
+        <w:t>زندگی بی تحرک</w:t>
+      </w:r>
+    </w:p>
+    <w:p>
+      <w:pPr>
+        <w:pStyle w:val="ListParagraph"/>
+        <w:numPr>
+          <w:ilvl w:val="0"/>
+          <w:numId w:val="2"/>
+        </w:numPr>
+        <w:ind w:left="900"/>
+        <w:rPr>
+          <w:rFonts w:cs="B Compset"/>
+          <w:sz w:val="24"/>
+          <w:szCs w:val="24"/>
+          <w:lang w:bidi="fa-IR"/>
+        </w:rPr>
+      </w:pPr>
+      <w:r>
+        <w:rPr>
+          <w:rFonts w:cs="B Compset"/>
+          <w:sz w:val="24"/>
+          <w:szCs w:val="24"/>
+          <w:lang w:bidi="fa-IR"/>
+        </w:rPr>
+        <w:t xml:space="preserve">Multi-specialty hospital: </w:t>
+      </w:r>
+      <w:r>
+        <w:rPr>
+          <w:rFonts w:cs="B Compset" w:hint="cs"/>
+          <w:sz w:val="24"/>
+          <w:szCs w:val="24"/>
+          <w:rtl/>
+          <w:lang w:bidi="fa-IR"/>
+        </w:rPr>
+        <w:t>بیمارستان چند تخصصی</w:t>
+      </w:r>
+    </w:p>
+    <w:p>
+      <w:pPr>
+        <w:pStyle w:val="ListParagraph"/>
+        <w:numPr>
+          <w:ilvl w:val="0"/>
+          <w:numId w:val="2"/>
+        </w:numPr>
+        <w:ind w:left="900"/>
+        <w:rPr>
+          <w:rFonts w:cs="B Compset"/>
+          <w:sz w:val="24"/>
+          <w:szCs w:val="24"/>
+          <w:lang w:bidi="fa-IR"/>
+        </w:rPr>
+      </w:pPr>
+      <w:r>
+        <w:rPr>
+          <w:rFonts w:cs="B Compset"/>
+          <w:sz w:val="24"/>
+          <w:szCs w:val="24"/>
+          <w:lang w:bidi="fa-IR"/>
+        </w:rPr>
+        <w:t xml:space="preserve">Ailments: </w:t>
+      </w:r>
+      <w:r>
+        <w:rPr>
+          <w:rFonts w:cs="B Compset" w:hint="cs"/>
+          <w:sz w:val="24"/>
+          <w:szCs w:val="24"/>
+          <w:rtl/>
+          <w:lang w:bidi="fa-IR"/>
+        </w:rPr>
+        <w:t xml:space="preserve">بیماری ها </w:t>
+      </w:r>
+    </w:p>
+    <w:p>
+      <w:pPr>
+        <w:pStyle w:val="ListParagraph"/>
+        <w:numPr>
+          <w:ilvl w:val="0"/>
+          <w:numId w:val="2"/>
+        </w:numPr>
+        <w:ind w:left="900"/>
+        <w:rPr>
+          <w:rFonts w:cs="B Compset"/>
+          <w:sz w:val="24"/>
+          <w:szCs w:val="24"/>
+          <w:lang w:bidi="fa-IR"/>
         </w:rPr>
       </w:pPr>
     </w:p>

</xml_diff>

<commit_message>
part 1: 16 , 17 are ok and in part 2&3 , 11 and 12 are ok.
</commit_message>
<xml_diff>
--- a/My individual Notes.docx
+++ b/My individual Notes.docx
@@ -318,16 +318,395 @@
         </w:numPr>
         <w:ind w:left="900"/>
         <w:rPr>
-          <w:sz w:val="24"/>
-          <w:szCs w:val="24"/>
-        </w:rPr>
-      </w:pPr>
-      <w:r>
-        <w:rPr>
-          <w:sz w:val="24"/>
-          <w:szCs w:val="24"/>
-        </w:rPr>
-        <w:t>Lethargic</w:t>
+          <w:rFonts w:cs="B Compset"/>
+          <w:sz w:val="24"/>
+          <w:szCs w:val="24"/>
+          <w:lang w:bidi="fa-IR"/>
+        </w:rPr>
+      </w:pPr>
+      <w:r>
+        <w:rPr>
+          <w:rFonts w:cs="B Compset"/>
+          <w:sz w:val="24"/>
+          <w:szCs w:val="24"/>
+          <w:lang w:bidi="fa-IR"/>
+        </w:rPr>
+        <w:t xml:space="preserve">Idolize: </w:t>
+      </w:r>
+      <w:r>
+        <w:rPr>
+          <w:rFonts w:cs="B Compset" w:hint="cs"/>
+          <w:sz w:val="24"/>
+          <w:szCs w:val="24"/>
+          <w:rtl/>
+          <w:lang w:bidi="fa-IR"/>
+        </w:rPr>
+        <w:t>بت ساختن ، دوست داشتن</w:t>
+      </w:r>
+    </w:p>
+    <w:p>
+      <w:pPr>
+        <w:pStyle w:val="ListParagraph"/>
+        <w:numPr>
+          <w:ilvl w:val="0"/>
+          <w:numId w:val="2"/>
+        </w:numPr>
+        <w:ind w:left="900"/>
+        <w:rPr>
+          <w:rFonts w:cs="B Compset"/>
+          <w:sz w:val="24"/>
+          <w:szCs w:val="24"/>
+          <w:lang w:bidi="fa-IR"/>
+        </w:rPr>
+      </w:pPr>
+      <w:r>
+        <w:rPr>
+          <w:rFonts w:cs="B Compset"/>
+          <w:sz w:val="24"/>
+          <w:szCs w:val="24"/>
+          <w:lang w:bidi="fa-IR"/>
+        </w:rPr>
+        <w:t xml:space="preserve">Internet surfing: </w:t>
+      </w:r>
+      <w:r>
+        <w:rPr>
+          <w:rFonts w:cs="B Compset" w:hint="cs"/>
+          <w:sz w:val="24"/>
+          <w:szCs w:val="24"/>
+          <w:rtl/>
+          <w:lang w:bidi="fa-IR"/>
+        </w:rPr>
+        <w:t>جستجو در اینترنت</w:t>
+      </w:r>
+    </w:p>
+    <w:p>
+      <w:pPr>
+        <w:pStyle w:val="ListParagraph"/>
+        <w:numPr>
+          <w:ilvl w:val="0"/>
+          <w:numId w:val="2"/>
+        </w:numPr>
+        <w:ind w:left="900"/>
+        <w:rPr>
+          <w:rFonts w:cs="B Compset"/>
+          <w:sz w:val="24"/>
+          <w:szCs w:val="24"/>
+          <w:lang w:bidi="fa-IR"/>
+        </w:rPr>
+      </w:pPr>
+      <w:r>
+        <w:rPr>
+          <w:rFonts w:cs="B Compset"/>
+          <w:sz w:val="24"/>
+          <w:szCs w:val="24"/>
+          <w:lang w:bidi="fa-IR"/>
+        </w:rPr>
+        <w:t xml:space="preserve">Sedentary live: </w:t>
+      </w:r>
+      <w:r>
+        <w:rPr>
+          <w:rFonts w:cs="B Compset" w:hint="cs"/>
+          <w:sz w:val="24"/>
+          <w:szCs w:val="24"/>
+          <w:rtl/>
+          <w:lang w:bidi="fa-IR"/>
+        </w:rPr>
+        <w:t>زندگی بی تحرک</w:t>
+      </w:r>
+    </w:p>
+    <w:p>
+      <w:pPr>
+        <w:pStyle w:val="ListParagraph"/>
+        <w:numPr>
+          <w:ilvl w:val="0"/>
+          <w:numId w:val="2"/>
+        </w:numPr>
+        <w:ind w:left="900"/>
+        <w:rPr>
+          <w:rFonts w:cs="B Compset"/>
+          <w:sz w:val="24"/>
+          <w:szCs w:val="24"/>
+          <w:lang w:bidi="fa-IR"/>
+        </w:rPr>
+      </w:pPr>
+      <w:r>
+        <w:rPr>
+          <w:rFonts w:cs="B Compset"/>
+          <w:sz w:val="24"/>
+          <w:szCs w:val="24"/>
+          <w:lang w:bidi="fa-IR"/>
+        </w:rPr>
+        <w:t xml:space="preserve">Multi-specialty hospital: </w:t>
+      </w:r>
+      <w:r>
+        <w:rPr>
+          <w:rFonts w:cs="B Compset" w:hint="cs"/>
+          <w:sz w:val="24"/>
+          <w:szCs w:val="24"/>
+          <w:rtl/>
+          <w:lang w:bidi="fa-IR"/>
+        </w:rPr>
+        <w:t>بیمارستان چند تخصصی</w:t>
+      </w:r>
+    </w:p>
+    <w:p>
+      <w:pPr>
+        <w:pStyle w:val="ListParagraph"/>
+        <w:numPr>
+          <w:ilvl w:val="0"/>
+          <w:numId w:val="2"/>
+        </w:numPr>
+        <w:ind w:left="900"/>
+        <w:rPr>
+          <w:rFonts w:cs="B Compset"/>
+          <w:sz w:val="24"/>
+          <w:szCs w:val="24"/>
+          <w:lang w:bidi="fa-IR"/>
+        </w:rPr>
+      </w:pPr>
+      <w:r>
+        <w:rPr>
+          <w:rFonts w:cs="B Compset"/>
+          <w:sz w:val="24"/>
+          <w:szCs w:val="24"/>
+          <w:lang w:bidi="fa-IR"/>
+        </w:rPr>
+        <w:t xml:space="preserve">Ailments: </w:t>
+      </w:r>
+      <w:r>
+        <w:rPr>
+          <w:rFonts w:cs="B Compset" w:hint="cs"/>
+          <w:sz w:val="24"/>
+          <w:szCs w:val="24"/>
+          <w:rtl/>
+          <w:lang w:bidi="fa-IR"/>
+        </w:rPr>
+        <w:t xml:space="preserve">بیماری ها </w:t>
+      </w:r>
+    </w:p>
+    <w:p>
+      <w:pPr>
+        <w:pStyle w:val="ListParagraph"/>
+        <w:numPr>
+          <w:ilvl w:val="0"/>
+          <w:numId w:val="2"/>
+        </w:numPr>
+        <w:ind w:left="900"/>
+        <w:rPr>
+          <w:rFonts w:cs="B Compset"/>
+          <w:sz w:val="24"/>
+          <w:szCs w:val="24"/>
+          <w:lang w:bidi="fa-IR"/>
+        </w:rPr>
+      </w:pPr>
+      <w:r>
+        <w:rPr>
+          <w:rFonts w:cs="B Compset"/>
+          <w:sz w:val="24"/>
+          <w:szCs w:val="24"/>
+          <w:lang w:bidi="fa-IR"/>
+        </w:rPr>
+        <w:t xml:space="preserve">In the habit of checking the weather forecast: </w:t>
+      </w:r>
+      <w:r>
+        <w:rPr>
+          <w:rFonts w:cs="B Compset" w:hint="cs"/>
+          <w:sz w:val="24"/>
+          <w:szCs w:val="24"/>
+          <w:rtl/>
+          <w:lang w:bidi="fa-IR"/>
+        </w:rPr>
+        <w:t xml:space="preserve">عادت به چک کردن پیش بینی اب و هوا </w:t>
+      </w:r>
+    </w:p>
+    <w:p>
+      <w:pPr>
+        <w:pStyle w:val="ListParagraph"/>
+        <w:numPr>
+          <w:ilvl w:val="0"/>
+          <w:numId w:val="2"/>
+        </w:numPr>
+        <w:ind w:left="900"/>
+        <w:rPr>
+          <w:rFonts w:cs="B Compset"/>
+          <w:sz w:val="24"/>
+          <w:szCs w:val="24"/>
+          <w:lang w:bidi="fa-IR"/>
+        </w:rPr>
+      </w:pPr>
+      <w:r>
+        <w:rPr>
+          <w:rFonts w:cs="B Compset"/>
+          <w:sz w:val="24"/>
+          <w:szCs w:val="24"/>
+          <w:lang w:bidi="fa-IR"/>
+        </w:rPr>
+        <w:t xml:space="preserve">Go up: </w:t>
+      </w:r>
+      <w:r>
+        <w:rPr>
+          <w:rFonts w:cs="B Compset" w:hint="cs"/>
+          <w:sz w:val="24"/>
+          <w:szCs w:val="24"/>
+          <w:rtl/>
+          <w:lang w:bidi="fa-IR"/>
+        </w:rPr>
+        <w:t>بالا رفتن، افزایش داشتن</w:t>
+      </w:r>
+    </w:p>
+    <w:p>
+      <w:pPr>
+        <w:pStyle w:val="ListParagraph"/>
+        <w:numPr>
+          <w:ilvl w:val="0"/>
+          <w:numId w:val="2"/>
+        </w:numPr>
+        <w:ind w:left="900"/>
+        <w:rPr>
+          <w:rFonts w:cs="B Compset"/>
+          <w:sz w:val="24"/>
+          <w:szCs w:val="24"/>
+          <w:lang w:bidi="fa-IR"/>
+        </w:rPr>
+      </w:pPr>
+      <w:r>
+        <w:rPr>
+          <w:rFonts w:cs="B Compset"/>
+          <w:sz w:val="24"/>
+          <w:szCs w:val="24"/>
+          <w:lang w:bidi="fa-IR"/>
+        </w:rPr>
+        <w:t xml:space="preserve">Abide by the law in the name of God: </w:t>
+      </w:r>
+      <w:r>
+        <w:rPr>
+          <w:rFonts w:cs="B Compset" w:hint="cs"/>
+          <w:sz w:val="24"/>
+          <w:szCs w:val="24"/>
+          <w:rtl/>
+          <w:lang w:bidi="fa-IR"/>
+        </w:rPr>
+        <w:t>به نام خدا از قانون پیروی کنید</w:t>
+      </w:r>
+    </w:p>
+    <w:p>
+      <w:pPr>
+        <w:pStyle w:val="ListParagraph"/>
+        <w:numPr>
+          <w:ilvl w:val="0"/>
+          <w:numId w:val="2"/>
+        </w:numPr>
+        <w:ind w:left="900"/>
+        <w:rPr>
+          <w:rFonts w:cs="B Compset"/>
+          <w:sz w:val="24"/>
+          <w:szCs w:val="24"/>
+          <w:lang w:bidi="fa-IR"/>
+        </w:rPr>
+      </w:pPr>
+      <w:r>
+        <w:rPr>
+          <w:rFonts w:cs="B Compset"/>
+          <w:sz w:val="24"/>
+          <w:szCs w:val="24"/>
+          <w:lang w:bidi="fa-IR"/>
+        </w:rPr>
+        <w:t xml:space="preserve">Abide by the law: </w:t>
+      </w:r>
+      <w:r>
+        <w:rPr>
+          <w:rFonts w:cs="B Compset" w:hint="cs"/>
+          <w:sz w:val="24"/>
+          <w:szCs w:val="24"/>
+          <w:rtl/>
+          <w:lang w:bidi="fa-IR"/>
+        </w:rPr>
+        <w:t>رعایت قانون</w:t>
+      </w:r>
+    </w:p>
+    <w:p>
+      <w:pPr>
+        <w:pStyle w:val="ListParagraph"/>
+        <w:numPr>
+          <w:ilvl w:val="0"/>
+          <w:numId w:val="2"/>
+        </w:numPr>
+        <w:ind w:left="900"/>
+        <w:rPr>
+          <w:rFonts w:cs="B Compset"/>
+          <w:sz w:val="24"/>
+          <w:szCs w:val="24"/>
+          <w:lang w:bidi="fa-IR"/>
+        </w:rPr>
+      </w:pPr>
+      <w:r>
+        <w:rPr>
+          <w:rFonts w:cs="B Compset"/>
+          <w:sz w:val="24"/>
+          <w:szCs w:val="24"/>
+          <w:lang w:bidi="fa-IR"/>
+        </w:rPr>
+        <w:t>Law implementation</w:t>
+      </w:r>
+    </w:p>
+    <w:p>
+      <w:pPr>
+        <w:pStyle w:val="ListParagraph"/>
+        <w:numPr>
+          <w:ilvl w:val="0"/>
+          <w:numId w:val="2"/>
+        </w:numPr>
+        <w:ind w:left="900"/>
+        <w:rPr>
+          <w:rFonts w:cs="B Compset"/>
+          <w:sz w:val="24"/>
+          <w:szCs w:val="24"/>
+          <w:lang w:bidi="fa-IR"/>
+        </w:rPr>
+      </w:pPr>
+      <w:r>
+        <w:rPr>
+          <w:rFonts w:cs="B Compset"/>
+          <w:sz w:val="24"/>
+          <w:szCs w:val="24"/>
+          <w:lang w:bidi="fa-IR"/>
+        </w:rPr>
+        <w:t xml:space="preserve">Solitude: </w:t>
+      </w:r>
+      <w:r>
+        <w:rPr>
+          <w:rFonts w:cs="B Compset" w:hint="cs"/>
+          <w:sz w:val="24"/>
+          <w:szCs w:val="24"/>
+          <w:rtl/>
+          <w:lang w:bidi="fa-IR"/>
+        </w:rPr>
+        <w:t>تنهایی</w:t>
+      </w:r>
+    </w:p>
+    <w:p>
+      <w:pPr>
+        <w:pStyle w:val="ListParagraph"/>
+        <w:numPr>
+          <w:ilvl w:val="0"/>
+          <w:numId w:val="2"/>
+        </w:numPr>
+        <w:ind w:left="900"/>
+        <w:rPr>
+          <w:rFonts w:cs="B Compset"/>
+          <w:sz w:val="24"/>
+          <w:szCs w:val="24"/>
+          <w:lang w:bidi="fa-IR"/>
+        </w:rPr>
+      </w:pPr>
+      <w:r>
+        <w:rPr>
+          <w:rFonts w:cs="B Compset"/>
+          <w:sz w:val="24"/>
+          <w:szCs w:val="24"/>
+          <w:lang w:bidi="fa-IR"/>
+        </w:rPr>
+        <w:t>It has been well said that</w:t>
       </w:r>
       <w:r>
         <w:rPr>
@@ -346,32 +725,32 @@
           <w:rtl/>
           <w:lang w:bidi="fa-IR"/>
         </w:rPr>
-        <w:t>سست و بی حال</w:t>
-      </w:r>
-    </w:p>
-    <w:p>
-      <w:pPr>
-        <w:pStyle w:val="ListParagraph"/>
-        <w:numPr>
-          <w:ilvl w:val="0"/>
-          <w:numId w:val="2"/>
-        </w:numPr>
-        <w:ind w:left="900"/>
-        <w:rPr>
-          <w:rFonts w:cs="B Compset"/>
-          <w:sz w:val="24"/>
-          <w:szCs w:val="24"/>
-          <w:lang w:bidi="fa-IR"/>
-        </w:rPr>
-      </w:pPr>
-      <w:r>
-        <w:rPr>
-          <w:rFonts w:cs="B Compset"/>
-          <w:sz w:val="24"/>
-          <w:szCs w:val="24"/>
-          <w:lang w:bidi="fa-IR"/>
-        </w:rPr>
-        <w:t xml:space="preserve">Idolize: </w:t>
+        <w:t>به خوبی گفته شده است که</w:t>
+      </w:r>
+    </w:p>
+    <w:p>
+      <w:pPr>
+        <w:pStyle w:val="ListParagraph"/>
+        <w:numPr>
+          <w:ilvl w:val="0"/>
+          <w:numId w:val="2"/>
+        </w:numPr>
+        <w:ind w:left="900"/>
+        <w:rPr>
+          <w:rFonts w:cs="B Compset"/>
+          <w:sz w:val="24"/>
+          <w:szCs w:val="24"/>
+          <w:lang w:bidi="fa-IR"/>
+        </w:rPr>
+      </w:pPr>
+      <w:r>
+        <w:rPr>
+          <w:rFonts w:cs="B Compset"/>
+          <w:sz w:val="24"/>
+          <w:szCs w:val="24"/>
+          <w:lang w:bidi="fa-IR"/>
+        </w:rPr>
+        <w:t xml:space="preserve">Mindful: </w:t>
       </w:r>
       <w:r>
         <w:rPr>
@@ -381,147 +760,32 @@
           <w:rtl/>
           <w:lang w:bidi="fa-IR"/>
         </w:rPr>
-        <w:t>بت ساختن ، دوست داشتن</w:t>
-      </w:r>
-    </w:p>
-    <w:p>
-      <w:pPr>
-        <w:pStyle w:val="ListParagraph"/>
-        <w:numPr>
-          <w:ilvl w:val="0"/>
-          <w:numId w:val="2"/>
-        </w:numPr>
-        <w:ind w:left="900"/>
-        <w:rPr>
-          <w:rFonts w:cs="B Compset"/>
-          <w:sz w:val="24"/>
-          <w:szCs w:val="24"/>
-          <w:lang w:bidi="fa-IR"/>
-        </w:rPr>
-      </w:pPr>
-      <w:r>
-        <w:rPr>
-          <w:rFonts w:cs="B Compset"/>
-          <w:sz w:val="24"/>
-          <w:szCs w:val="24"/>
-          <w:lang w:bidi="fa-IR"/>
-        </w:rPr>
-        <w:t xml:space="preserve">Internet surfing: </w:t>
-      </w:r>
-      <w:r>
-        <w:rPr>
-          <w:rFonts w:cs="B Compset" w:hint="cs"/>
-          <w:sz w:val="24"/>
-          <w:szCs w:val="24"/>
-          <w:rtl/>
-          <w:lang w:bidi="fa-IR"/>
-        </w:rPr>
-        <w:t>جستجو در اینترنت</w:t>
-      </w:r>
-    </w:p>
-    <w:p>
-      <w:pPr>
-        <w:pStyle w:val="ListParagraph"/>
-        <w:numPr>
-          <w:ilvl w:val="0"/>
-          <w:numId w:val="2"/>
-        </w:numPr>
-        <w:ind w:left="900"/>
-        <w:rPr>
-          <w:rFonts w:cs="B Compset"/>
-          <w:sz w:val="24"/>
-          <w:szCs w:val="24"/>
-          <w:lang w:bidi="fa-IR"/>
-        </w:rPr>
-      </w:pPr>
-      <w:r>
-        <w:rPr>
-          <w:rFonts w:cs="B Compset"/>
-          <w:sz w:val="24"/>
-          <w:szCs w:val="24"/>
-          <w:lang w:bidi="fa-IR"/>
-        </w:rPr>
-        <w:t xml:space="preserve">Sedentary live: </w:t>
-      </w:r>
-      <w:r>
-        <w:rPr>
-          <w:rFonts w:cs="B Compset" w:hint="cs"/>
-          <w:sz w:val="24"/>
-          <w:szCs w:val="24"/>
-          <w:rtl/>
-          <w:lang w:bidi="fa-IR"/>
-        </w:rPr>
-        <w:t>زندگی بی تحرک</w:t>
-      </w:r>
-    </w:p>
-    <w:p>
-      <w:pPr>
-        <w:pStyle w:val="ListParagraph"/>
-        <w:numPr>
-          <w:ilvl w:val="0"/>
-          <w:numId w:val="2"/>
-        </w:numPr>
-        <w:ind w:left="900"/>
-        <w:rPr>
-          <w:rFonts w:cs="B Compset"/>
-          <w:sz w:val="24"/>
-          <w:szCs w:val="24"/>
-          <w:lang w:bidi="fa-IR"/>
-        </w:rPr>
-      </w:pPr>
-      <w:r>
-        <w:rPr>
-          <w:rFonts w:cs="B Compset"/>
-          <w:sz w:val="24"/>
-          <w:szCs w:val="24"/>
-          <w:lang w:bidi="fa-IR"/>
-        </w:rPr>
-        <w:t xml:space="preserve">Multi-specialty hospital: </w:t>
-      </w:r>
-      <w:r>
-        <w:rPr>
-          <w:rFonts w:cs="B Compset" w:hint="cs"/>
-          <w:sz w:val="24"/>
-          <w:szCs w:val="24"/>
-          <w:rtl/>
-          <w:lang w:bidi="fa-IR"/>
-        </w:rPr>
-        <w:t>بیمارستان چند تخصصی</w:t>
-      </w:r>
-    </w:p>
-    <w:p>
-      <w:pPr>
-        <w:pStyle w:val="ListParagraph"/>
-        <w:numPr>
-          <w:ilvl w:val="0"/>
-          <w:numId w:val="2"/>
-        </w:numPr>
-        <w:ind w:left="900"/>
-        <w:rPr>
-          <w:rFonts w:cs="B Compset"/>
-          <w:sz w:val="24"/>
-          <w:szCs w:val="24"/>
-          <w:lang w:bidi="fa-IR"/>
-        </w:rPr>
-      </w:pPr>
-      <w:r>
-        <w:rPr>
-          <w:rFonts w:cs="B Compset"/>
-          <w:sz w:val="24"/>
-          <w:szCs w:val="24"/>
-          <w:lang w:bidi="fa-IR"/>
-        </w:rPr>
-        <w:t xml:space="preserve">Ailments: </w:t>
-      </w:r>
-      <w:r>
-        <w:rPr>
-          <w:rFonts w:cs="B Compset" w:hint="cs"/>
-          <w:sz w:val="24"/>
-          <w:szCs w:val="24"/>
-          <w:rtl/>
-          <w:lang w:bidi="fa-IR"/>
-        </w:rPr>
-        <w:t xml:space="preserve">بیماری ها </w:t>
+        <w:t>متفکر</w:t>
+      </w:r>
+    </w:p>
+    <w:p>
+      <w:pPr>
+        <w:pStyle w:val="ListParagraph"/>
+        <w:numPr>
+          <w:ilvl w:val="0"/>
+          <w:numId w:val="2"/>
+        </w:numPr>
+        <w:ind w:left="900"/>
+        <w:rPr>
+          <w:rFonts w:cs="B Compset"/>
+          <w:sz w:val="24"/>
+          <w:szCs w:val="24"/>
+          <w:lang w:bidi="fa-IR"/>
+        </w:rPr>
+      </w:pPr>
+      <w:r>
+        <w:rPr>
+          <w:rFonts w:cs="B Compset"/>
+          <w:sz w:val="24"/>
+          <w:szCs w:val="24"/>
+          <w:lang w:bidi="fa-IR"/>
+        </w:rPr>
+        <w:t>Inquisitive</w:t>
       </w:r>
     </w:p>
     <w:p>
@@ -1191,7 +1455,6 @@
   <w:style w:type="character" w:default="1" w:styleId="DefaultParagraphFont">
     <w:name w:val="Default Paragraph Font"/>
     <w:uiPriority w:val="1"/>
-    <w:semiHidden/>
     <w:unhideWhenUsed/>
   </w:style>
   <w:style w:type="table" w:default="1" w:styleId="TableNormal">

</xml_diff>

<commit_message>
Part 2&3 : 13, 14, 15
</commit_message>
<xml_diff>
--- a/My individual Notes.docx
+++ b/My individual Notes.docx
@@ -803,11 +803,366 @@
           <w:lang w:bidi="fa-IR"/>
         </w:rPr>
       </w:pPr>
+      <w:r>
+        <w:rPr>
+          <w:rFonts w:cs="B Compset"/>
+          <w:sz w:val="24"/>
+          <w:szCs w:val="24"/>
+          <w:lang w:bidi="fa-IR"/>
+        </w:rPr>
+        <w:t xml:space="preserve">Sb. get transferred to </w:t>
+      </w:r>
+    </w:p>
+    <w:p>
+      <w:pPr>
+        <w:pStyle w:val="ListParagraph"/>
+        <w:numPr>
+          <w:ilvl w:val="0"/>
+          <w:numId w:val="2"/>
+        </w:numPr>
+        <w:ind w:left="900"/>
+        <w:rPr>
+          <w:rFonts w:cs="B Compset"/>
+          <w:sz w:val="24"/>
+          <w:szCs w:val="24"/>
+          <w:lang w:bidi="fa-IR"/>
+        </w:rPr>
+      </w:pPr>
+      <w:r>
+        <w:rPr>
+          <w:rFonts w:cs="B Compset"/>
+          <w:sz w:val="24"/>
+          <w:szCs w:val="24"/>
+          <w:lang w:bidi="fa-IR"/>
+        </w:rPr>
+        <w:t xml:space="preserve"> Coincidently</w:t>
+      </w:r>
+    </w:p>
+    <w:p>
+      <w:pPr>
+        <w:pStyle w:val="ListParagraph"/>
+        <w:numPr>
+          <w:ilvl w:val="0"/>
+          <w:numId w:val="2"/>
+        </w:numPr>
+        <w:ind w:left="900"/>
+        <w:rPr>
+          <w:rFonts w:cs="B Compset"/>
+          <w:sz w:val="24"/>
+          <w:szCs w:val="24"/>
+          <w:lang w:bidi="fa-IR"/>
+        </w:rPr>
+      </w:pPr>
+      <w:r>
+        <w:rPr>
+          <w:rFonts w:cs="B Compset"/>
+          <w:sz w:val="24"/>
+          <w:szCs w:val="24"/>
+          <w:lang w:bidi="fa-IR"/>
+        </w:rPr>
+        <w:t xml:space="preserve">Vanish &lt;-&gt; disappeared </w:t>
+      </w:r>
+    </w:p>
+    <w:p>
+      <w:pPr>
+        <w:pStyle w:val="ListParagraph"/>
+        <w:numPr>
+          <w:ilvl w:val="0"/>
+          <w:numId w:val="2"/>
+        </w:numPr>
+        <w:ind w:left="900"/>
+        <w:rPr>
+          <w:rFonts w:cs="B Compset"/>
+          <w:sz w:val="24"/>
+          <w:szCs w:val="24"/>
+          <w:lang w:bidi="fa-IR"/>
+        </w:rPr>
+      </w:pPr>
+      <w:r>
+        <w:rPr>
+          <w:rFonts w:cs="B Compset"/>
+          <w:sz w:val="24"/>
+          <w:szCs w:val="24"/>
+          <w:lang w:bidi="fa-IR"/>
+        </w:rPr>
+        <w:t xml:space="preserve">Awe: </w:t>
+      </w:r>
+      <w:r>
+        <w:rPr>
+          <w:rFonts w:cs="B Compset" w:hint="cs"/>
+          <w:sz w:val="24"/>
+          <w:szCs w:val="24"/>
+          <w:rtl/>
+          <w:lang w:bidi="fa-IR"/>
+        </w:rPr>
+        <w:t>ترساندن</w:t>
+      </w:r>
+    </w:p>
+    <w:p>
+      <w:pPr>
+        <w:pStyle w:val="ListParagraph"/>
+        <w:numPr>
+          <w:ilvl w:val="0"/>
+          <w:numId w:val="2"/>
+        </w:numPr>
+        <w:ind w:left="900"/>
+        <w:rPr>
+          <w:rFonts w:cs="B Compset"/>
+          <w:sz w:val="24"/>
+          <w:szCs w:val="24"/>
+          <w:lang w:bidi="fa-IR"/>
+        </w:rPr>
+      </w:pPr>
+      <w:r>
+        <w:rPr>
+          <w:rFonts w:cs="B Compset"/>
+          <w:sz w:val="24"/>
+          <w:szCs w:val="24"/>
+          <w:lang w:bidi="fa-IR"/>
+        </w:rPr>
+        <w:t xml:space="preserve">Volleyball court: </w:t>
+      </w:r>
+      <w:r>
+        <w:rPr>
+          <w:rFonts w:cs="B Compset" w:hint="cs"/>
+          <w:sz w:val="24"/>
+          <w:szCs w:val="24"/>
+          <w:rtl/>
+          <w:lang w:bidi="fa-IR"/>
+        </w:rPr>
+        <w:t>زمین بازی والیبال</w:t>
+      </w:r>
+    </w:p>
+    <w:p>
+      <w:pPr>
+        <w:pStyle w:val="ListParagraph"/>
+        <w:numPr>
+          <w:ilvl w:val="0"/>
+          <w:numId w:val="2"/>
+        </w:numPr>
+        <w:ind w:left="900"/>
+        <w:rPr>
+          <w:rFonts w:cs="B Compset"/>
+          <w:sz w:val="24"/>
+          <w:szCs w:val="24"/>
+          <w:lang w:bidi="fa-IR"/>
+        </w:rPr>
+      </w:pPr>
+      <w:r>
+        <w:rPr>
+          <w:rFonts w:cs="B Compset"/>
+          <w:sz w:val="24"/>
+          <w:szCs w:val="24"/>
+          <w:lang w:bidi="fa-IR"/>
+        </w:rPr>
+        <w:t xml:space="preserve">Overhead expenses: </w:t>
+      </w:r>
+      <w:r>
+        <w:rPr>
+          <w:rFonts w:cs="B Compset" w:hint="cs"/>
+          <w:sz w:val="24"/>
+          <w:szCs w:val="24"/>
+          <w:rtl/>
+          <w:lang w:bidi="fa-IR"/>
+        </w:rPr>
+        <w:t>هزینه های سربار</w:t>
+      </w:r>
+    </w:p>
+    <w:p>
+      <w:pPr>
+        <w:pStyle w:val="ListParagraph"/>
+        <w:numPr>
+          <w:ilvl w:val="0"/>
+          <w:numId w:val="2"/>
+        </w:numPr>
+        <w:ind w:left="900"/>
+        <w:rPr>
+          <w:rFonts w:cs="B Compset"/>
+          <w:sz w:val="24"/>
+          <w:szCs w:val="24"/>
+          <w:lang w:bidi="fa-IR"/>
+        </w:rPr>
+      </w:pPr>
+      <w:r>
+        <w:rPr>
+          <w:rFonts w:cs="B Compset"/>
+          <w:sz w:val="24"/>
+          <w:szCs w:val="24"/>
+          <w:lang w:bidi="fa-IR"/>
+        </w:rPr>
+        <w:t xml:space="preserve">Taking the financial burden off their parents` shoulder: </w:t>
+      </w:r>
+      <w:r>
+        <w:rPr>
+          <w:rFonts w:cs="B Compset" w:hint="cs"/>
+          <w:sz w:val="24"/>
+          <w:szCs w:val="24"/>
+          <w:rtl/>
+          <w:lang w:bidi="fa-IR"/>
+        </w:rPr>
+        <w:t>برداشتن بار مالی از روی دوش والدین</w:t>
+      </w:r>
+    </w:p>
+    <w:p>
+      <w:pPr>
+        <w:pStyle w:val="ListParagraph"/>
+        <w:numPr>
+          <w:ilvl w:val="0"/>
+          <w:numId w:val="2"/>
+        </w:numPr>
+        <w:ind w:left="900"/>
+        <w:rPr>
+          <w:rFonts w:cs="B Compset"/>
+          <w:sz w:val="24"/>
+          <w:szCs w:val="24"/>
+          <w:lang w:bidi="fa-IR"/>
+        </w:rPr>
+      </w:pPr>
+      <w:r>
+        <w:rPr>
+          <w:rFonts w:cs="B Compset"/>
+          <w:sz w:val="24"/>
+          <w:szCs w:val="24"/>
+          <w:lang w:bidi="fa-IR"/>
+        </w:rPr>
+        <w:t xml:space="preserve">I am in dire need of money: </w:t>
+      </w:r>
+      <w:r>
+        <w:rPr>
+          <w:rFonts w:cs="B Compset" w:hint="cs"/>
+          <w:sz w:val="24"/>
+          <w:szCs w:val="24"/>
+          <w:rtl/>
+          <w:lang w:bidi="fa-IR"/>
+        </w:rPr>
+        <w:t>نیاز وخیم به پول دارم</w:t>
+      </w:r>
+    </w:p>
+    <w:p>
+      <w:pPr>
+        <w:pStyle w:val="ListParagraph"/>
+        <w:numPr>
+          <w:ilvl w:val="0"/>
+          <w:numId w:val="2"/>
+        </w:numPr>
+        <w:ind w:left="900"/>
+        <w:rPr>
+          <w:rFonts w:cs="B Compset"/>
+          <w:sz w:val="24"/>
+          <w:szCs w:val="24"/>
+          <w:lang w:bidi="fa-IR"/>
+        </w:rPr>
+      </w:pPr>
+      <w:r>
+        <w:rPr>
+          <w:rFonts w:cs="B Compset"/>
+          <w:sz w:val="24"/>
+          <w:szCs w:val="24"/>
+          <w:lang w:bidi="fa-IR"/>
+        </w:rPr>
+        <w:t xml:space="preserve">Racism: </w:t>
+      </w:r>
+      <w:r>
+        <w:rPr>
+          <w:rFonts w:cs="B Compset" w:hint="cs"/>
+          <w:sz w:val="24"/>
+          <w:szCs w:val="24"/>
+          <w:rtl/>
+          <w:lang w:bidi="fa-IR"/>
+        </w:rPr>
+        <w:t>نژادپرستی</w:t>
+      </w:r>
+    </w:p>
+    <w:p>
+      <w:pPr>
+        <w:pStyle w:val="ListParagraph"/>
+        <w:numPr>
+          <w:ilvl w:val="0"/>
+          <w:numId w:val="2"/>
+        </w:numPr>
+        <w:ind w:left="900"/>
+        <w:rPr>
+          <w:rFonts w:cs="B Compset"/>
+          <w:sz w:val="24"/>
+          <w:szCs w:val="24"/>
+          <w:lang w:bidi="fa-IR"/>
+        </w:rPr>
+      </w:pPr>
+      <w:r>
+        <w:rPr>
+          <w:rFonts w:cs="B Compset"/>
+          <w:sz w:val="24"/>
+          <w:szCs w:val="24"/>
+          <w:lang w:bidi="fa-IR"/>
+        </w:rPr>
+        <w:t xml:space="preserve">Lithe and agile: </w:t>
+      </w:r>
+      <w:r>
+        <w:rPr>
+          <w:rFonts w:cs="B Compset" w:hint="cs"/>
+          <w:sz w:val="24"/>
+          <w:szCs w:val="24"/>
+          <w:rtl/>
+          <w:lang w:bidi="fa-IR"/>
+        </w:rPr>
+        <w:t>لاغر اندام و چابک</w:t>
+      </w:r>
+    </w:p>
+    <w:p>
+      <w:pPr>
+        <w:pStyle w:val="ListParagraph"/>
+        <w:numPr>
+          <w:ilvl w:val="0"/>
+          <w:numId w:val="2"/>
+        </w:numPr>
+        <w:ind w:left="900"/>
+        <w:rPr>
+          <w:rFonts w:cs="B Compset"/>
+          <w:sz w:val="24"/>
+          <w:szCs w:val="24"/>
+          <w:lang w:bidi="fa-IR"/>
+        </w:rPr>
+      </w:pPr>
+      <w:r>
+        <w:rPr>
+          <w:rFonts w:cs="B Compset"/>
+          <w:sz w:val="24"/>
+          <w:szCs w:val="24"/>
+          <w:lang w:bidi="fa-IR"/>
+        </w:rPr>
+        <w:t xml:space="preserve">Greet: </w:t>
+      </w:r>
+      <w:r>
+        <w:rPr>
+          <w:rFonts w:cs="B Compset" w:hint="cs"/>
+          <w:sz w:val="24"/>
+          <w:szCs w:val="24"/>
+          <w:rtl/>
+          <w:lang w:bidi="fa-IR"/>
+        </w:rPr>
+        <w:t>سلام و احوال پرسی کردم</w:t>
+      </w:r>
+    </w:p>
+    <w:p>
+      <w:pPr>
+        <w:pStyle w:val="ListParagraph"/>
+        <w:numPr>
+          <w:ilvl w:val="0"/>
+          <w:numId w:val="2"/>
+        </w:numPr>
+        <w:ind w:left="900"/>
+        <w:rPr>
+          <w:rFonts w:cs="B Compset"/>
+          <w:sz w:val="24"/>
+          <w:szCs w:val="24"/>
+          <w:lang w:bidi="fa-IR"/>
+        </w:rPr>
+      </w:pPr>
     </w:p>
     <w:sectPr>
       <w:pgSz w:w="12240" w:h="15840"/>
-      <w:pgMar w:top="990" w:right="720" w:bottom="720" w:left="540" w:header="720" w:footer="720" w:gutter="0"/>
-      <w:cols w:space="720"/>
+      <w:pgMar w:top="990" w:right="270" w:bottom="720" w:left="90" w:header="720" w:footer="720" w:gutter="0"/>
+      <w:cols w:num="2" w:space="180"/>
       <w:docGrid w:linePitch="360"/>
     </w:sectPr>
   </w:body>
@@ -1455,6 +1810,7 @@
   <w:style w:type="character" w:default="1" w:styleId="DefaultParagraphFont">
     <w:name w:val="Default Paragraph Font"/>
     <w:uiPriority w:val="1"/>
+    <w:semiHidden/>
     <w:unhideWhenUsed/>
   </w:style>
   <w:style w:type="table" w:default="1" w:styleId="TableNormal">

</xml_diff>

<commit_message>
Reading and writing tip in two word file
</commit_message>
<xml_diff>
--- a/My individual Notes.docx
+++ b/My individual Notes.docx
@@ -1,6 +1,6 @@
 
 <file path=word/document.xml><?xml version="1.0" encoding="utf-8"?>
-<w:document xmlns:wpc="http://schemas.microsoft.com/office/word/2010/wordprocessingCanvas" xmlns:cx="http://schemas.microsoft.com/office/drawing/2014/chartex" xmlns:cx1="http://schemas.microsoft.com/office/drawing/2015/9/8/chartex" xmlns:cx2="http://schemas.microsoft.com/office/drawing/2015/10/21/chartex" xmlns:cx3="http://schemas.microsoft.com/office/drawing/2016/5/9/chartex" xmlns:cx4="http://schemas.microsoft.com/office/drawing/2016/5/10/chartex" xmlns:cx5="http://schemas.microsoft.com/office/drawing/2016/5/11/chartex" xmlns:cx6="http://schemas.microsoft.com/office/drawing/2016/5/12/chartex" xmlns:cx7="http://schemas.microsoft.com/office/drawing/2016/5/13/chartex" xmlns:cx8="http://schemas.microsoft.com/office/drawing/2016/5/14/chartex" xmlns:mc="http://schemas.openxmlformats.org/markup-compatibility/2006" xmlns:aink="http://schemas.microsoft.com/office/drawing/2016/ink" xmlns:am3d="http://schemas.microsoft.com/office/drawing/2017/model3d" xmlns:o="urn:schemas-microsoft-com:office:office" xmlns:oel="http://schemas.microsoft.com/office/2019/extlst" xmlns:r="http://schemas.openxmlformats.org/officeDocument/2006/relationships" xmlns:m="http://schemas.openxmlformats.org/officeDocument/2006/math" xmlns:v="urn:schemas-microsoft-com:vml" xmlns:wp14="http://schemas.microsoft.com/office/word/2010/wordprocessingDrawing" xmlns:wp="http://schemas.openxmlformats.org/drawingml/2006/wordprocessingDrawing" xmlns:w10="urn:schemas-microsoft-com:office:word" xmlns:w="http://schemas.openxmlformats.org/wordprocessingml/2006/main" xmlns:w14="http://schemas.microsoft.com/office/word/2010/wordml" xmlns:w15="http://schemas.microsoft.com/office/word/2012/wordml" xmlns:w16cex="http://schemas.microsoft.com/office/word/2018/wordml/cex" xmlns:w16cid="http://schemas.microsoft.com/office/word/2016/wordml/cid" xmlns:w16="http://schemas.microsoft.com/office/word/2018/wordml" xmlns:w16du="http://schemas.microsoft.com/office/word/2023/wordml/word16du" xmlns:w16sdtdh="http://schemas.microsoft.com/office/word/2020/wordml/sdtdatahash" xmlns:w16se="http://schemas.microsoft.com/office/word/2015/wordml/symex" xmlns:wpg="http://schemas.microsoft.com/office/word/2010/wordprocessingGroup" xmlns:wpi="http://schemas.microsoft.com/office/word/2010/wordprocessingInk" xmlns:wne="http://schemas.microsoft.com/office/word/2006/wordml" xmlns:wps="http://schemas.microsoft.com/office/word/2010/wordprocessingShape" mc:Ignorable="w14 w15 w16se w16cid w16 w16cex w16sdtdh w16du wp14">
+<w:document xmlns:wpc="http://schemas.microsoft.com/office/word/2010/wordprocessingCanvas" xmlns:cx="http://schemas.microsoft.com/office/drawing/2014/chartex" xmlns:cx1="http://schemas.microsoft.com/office/drawing/2015/9/8/chartex" xmlns:cx2="http://schemas.microsoft.com/office/drawing/2015/10/21/chartex" xmlns:cx3="http://schemas.microsoft.com/office/drawing/2016/5/9/chartex" xmlns:cx4="http://schemas.microsoft.com/office/drawing/2016/5/10/chartex" xmlns:cx5="http://schemas.microsoft.com/office/drawing/2016/5/11/chartex" xmlns:cx6="http://schemas.microsoft.com/office/drawing/2016/5/12/chartex" xmlns:cx7="http://schemas.microsoft.com/office/drawing/2016/5/13/chartex" xmlns:cx8="http://schemas.microsoft.com/office/drawing/2016/5/14/chartex" xmlns:mc="http://schemas.openxmlformats.org/markup-compatibility/2006" xmlns:aink="http://schemas.microsoft.com/office/drawing/2016/ink" xmlns:am3d="http://schemas.microsoft.com/office/drawing/2017/model3d" xmlns:o="urn:schemas-microsoft-com:office:office" xmlns:oel="http://schemas.microsoft.com/office/2019/extlst" xmlns:r="http://schemas.openxmlformats.org/officeDocument/2006/relationships" xmlns:m="http://schemas.openxmlformats.org/officeDocument/2006/math" xmlns:v="urn:schemas-microsoft-com:vml" xmlns:wp14="http://schemas.microsoft.com/office/word/2010/wordprocessingDrawing" xmlns:wp="http://schemas.openxmlformats.org/drawingml/2006/wordprocessingDrawing" xmlns:w10="urn:schemas-microsoft-com:office:word" xmlns:w="http://schemas.openxmlformats.org/wordprocessingml/2006/main" xmlns:w14="http://schemas.microsoft.com/office/word/2010/wordml" xmlns:w15="http://schemas.microsoft.com/office/word/2012/wordml" xmlns:w16cex="http://schemas.microsoft.com/office/word/2018/wordml/cex" xmlns:w16cid="http://schemas.microsoft.com/office/word/2016/wordml/cid" xmlns:w16="http://schemas.microsoft.com/office/word/2018/wordml" xmlns:w16du="http://schemas.microsoft.com/office/word/2023/wordml/word16du" xmlns:w16sdtdh="http://schemas.microsoft.com/office/word/2020/wordml/sdtdatahash" xmlns:w16se="http://schemas.microsoft.com/office/word/2015/wordml/symex" xmlns:wpg="http://schemas.microsoft.com/office/word/2010/wordprocessingGroup" xmlns:wpi="http://schemas.microsoft.com/office/word/2010/wordprocessingInk" xmlns:wne="http://schemas.microsoft.com/office/word/2006/wordml" xmlns:wps="http://schemas.microsoft.com/office/word/2010/wordprocessingShape" mc:Ignorable="w14 w15 w16se w16cid w16 w16cex w16sdtdh wp14">
   <w:body>
     <w:p>
       <w:pPr>
@@ -1174,7 +1174,7 @@
           <w:szCs w:val="24"/>
           <w:lang w:bidi="fa-IR"/>
         </w:rPr>
-        <w:sym w:font="Wingdings" w:char="F0E0"/>
+        <w:sym w:font="WingDings" w:char="F0E0"/>
       </w:r>
       <w:r>
         <w:rPr>
@@ -1555,6 +1555,30 @@
           <w:lang w:bidi="fa-IR"/>
         </w:rPr>
         <w:t>I am a kind of person who usually does not like to complain a lot.</w:t>
+      </w:r>
+    </w:p>
+    <w:p>
+      <w:pPr>
+        <w:pStyle w:val="ListParagraph"/>
+        <w:numPr>
+          <w:ilvl w:val="0"/>
+          <w:numId w:val="2"/>
+        </w:numPr>
+        <w:ind w:left="900"/>
+        <w:rPr>
+          <w:rFonts w:cs="B Compset"/>
+          <w:sz w:val="24"/>
+          <w:szCs w:val="24"/>
+          <w:lang w:bidi="fa-IR"/>
+        </w:rPr>
+      </w:pPr>
+      <w:r>
+        <w:rPr>
+          <w:rFonts w:ascii="Nunito" w:hAnsi="Nunito"/>
+          <w:color w:val="282828"/>
+          <w:shd w:val="clear" w:color="auto" w:fill="FFFFFF"/>
+        </w:rPr>
+        <w:t>you’re not sure of the answer</w:t>
       </w:r>
     </w:p>
     <w:p>
@@ -1584,7 +1608,7 @@
 </file>
 
 <file path=word/numbering.xml><?xml version="1.0" encoding="utf-8"?>
-<w:numbering xmlns:wpc="http://schemas.microsoft.com/office/word/2010/wordprocessingCanvas" xmlns:cx="http://schemas.microsoft.com/office/drawing/2014/chartex" xmlns:cx1="http://schemas.microsoft.com/office/drawing/2015/9/8/chartex" xmlns:cx2="http://schemas.microsoft.com/office/drawing/2015/10/21/chartex" xmlns:cx3="http://schemas.microsoft.com/office/drawing/2016/5/9/chartex" xmlns:cx4="http://schemas.microsoft.com/office/drawing/2016/5/10/chartex" xmlns:cx5="http://schemas.microsoft.com/office/drawing/2016/5/11/chartex" xmlns:cx6="http://schemas.microsoft.com/office/drawing/2016/5/12/chartex" xmlns:cx7="http://schemas.microsoft.com/office/drawing/2016/5/13/chartex" xmlns:cx8="http://schemas.microsoft.com/office/drawing/2016/5/14/chartex" xmlns:mc="http://schemas.openxmlformats.org/markup-compatibility/2006" xmlns:aink="http://schemas.microsoft.com/office/drawing/2016/ink" xmlns:am3d="http://schemas.microsoft.com/office/drawing/2017/model3d" xmlns:o="urn:schemas-microsoft-com:office:office" xmlns:oel="http://schemas.microsoft.com/office/2019/extlst" xmlns:r="http://schemas.openxmlformats.org/officeDocument/2006/relationships" xmlns:m="http://schemas.openxmlformats.org/officeDocument/2006/math" xmlns:v="urn:schemas-microsoft-com:vml" xmlns:wp14="http://schemas.microsoft.com/office/word/2010/wordprocessingDrawing" xmlns:wp="http://schemas.openxmlformats.org/drawingml/2006/wordprocessingDrawing" xmlns:w10="urn:schemas-microsoft-com:office:word" xmlns:w="http://schemas.openxmlformats.org/wordprocessingml/2006/main" xmlns:w14="http://schemas.microsoft.com/office/word/2010/wordml" xmlns:w15="http://schemas.microsoft.com/office/word/2012/wordml" xmlns:w16cex="http://schemas.microsoft.com/office/word/2018/wordml/cex" xmlns:w16cid="http://schemas.microsoft.com/office/word/2016/wordml/cid" xmlns:w16="http://schemas.microsoft.com/office/word/2018/wordml" xmlns:w16du="http://schemas.microsoft.com/office/word/2023/wordml/word16du" xmlns:w16sdtdh="http://schemas.microsoft.com/office/word/2020/wordml/sdtdatahash" xmlns:w16se="http://schemas.microsoft.com/office/word/2015/wordml/symex" xmlns:wpg="http://schemas.microsoft.com/office/word/2010/wordprocessingGroup" xmlns:wpi="http://schemas.microsoft.com/office/word/2010/wordprocessingInk" xmlns:wne="http://schemas.microsoft.com/office/word/2006/wordml" xmlns:wps="http://schemas.microsoft.com/office/word/2010/wordprocessingShape" mc:Ignorable="w14 w15 w16se w16cid w16 w16cex w16sdtdh w16du wp14">
+<w:numbering xmlns:wpc="http://schemas.microsoft.com/office/word/2010/wordprocessingCanvas" xmlns:cx="http://schemas.microsoft.com/office/drawing/2014/chartex" xmlns:cx1="http://schemas.microsoft.com/office/drawing/2015/9/8/chartex" xmlns:cx2="http://schemas.microsoft.com/office/drawing/2015/10/21/chartex" xmlns:cx3="http://schemas.microsoft.com/office/drawing/2016/5/9/chartex" xmlns:cx4="http://schemas.microsoft.com/office/drawing/2016/5/10/chartex" xmlns:cx5="http://schemas.microsoft.com/office/drawing/2016/5/11/chartex" xmlns:cx6="http://schemas.microsoft.com/office/drawing/2016/5/12/chartex" xmlns:cx7="http://schemas.microsoft.com/office/drawing/2016/5/13/chartex" xmlns:cx8="http://schemas.microsoft.com/office/drawing/2016/5/14/chartex" xmlns:mc="http://schemas.openxmlformats.org/markup-compatibility/2006" xmlns:aink="http://schemas.microsoft.com/office/drawing/2016/ink" xmlns:am3d="http://schemas.microsoft.com/office/drawing/2017/model3d" xmlns:o="urn:schemas-microsoft-com:office:office" xmlns:oel="http://schemas.microsoft.com/office/2019/extlst" xmlns:r="http://schemas.openxmlformats.org/officeDocument/2006/relationships" xmlns:m="http://schemas.openxmlformats.org/officeDocument/2006/math" xmlns:v="urn:schemas-microsoft-com:vml" xmlns:wp14="http://schemas.microsoft.com/office/word/2010/wordprocessingDrawing" xmlns:wp="http://schemas.openxmlformats.org/drawingml/2006/wordprocessingDrawing" xmlns:w10="urn:schemas-microsoft-com:office:word" xmlns:w="http://schemas.openxmlformats.org/wordprocessingml/2006/main" xmlns:w14="http://schemas.microsoft.com/office/word/2010/wordml" xmlns:w15="http://schemas.microsoft.com/office/word/2012/wordml" xmlns:w16cex="http://schemas.microsoft.com/office/word/2018/wordml/cex" xmlns:w16cid="http://schemas.microsoft.com/office/word/2016/wordml/cid" xmlns:w16="http://schemas.microsoft.com/office/word/2018/wordml" xmlns:w16du="http://schemas.microsoft.com/office/word/2023/wordml/word16du" xmlns:w16sdtdh="http://schemas.microsoft.com/office/word/2020/wordml/sdtdatahash" xmlns:w16se="http://schemas.microsoft.com/office/word/2015/wordml/symex" xmlns:wpg="http://schemas.microsoft.com/office/word/2010/wordprocessingGroup" xmlns:wpi="http://schemas.microsoft.com/office/word/2010/wordprocessingInk" xmlns:wne="http://schemas.microsoft.com/office/word/2006/wordml" xmlns:wps="http://schemas.microsoft.com/office/word/2010/wordprocessingShape" mc:Ignorable="w14 w15 w16se w16cid w16 w16cex w16sdtdh wp14">
   <w:abstractNum w:abstractNumId="0" w15:restartNumberingAfterBreak="0">
     <w:nsid w:val="28812664"/>
     <w:multiLevelType w:val="hybridMultilevel"/>
@@ -1622,7 +1646,7 @@
         <w:ind w:left="2880" w:hanging="360"/>
       </w:pPr>
       <w:rPr>
-        <w:rFonts w:ascii="Wingdings" w:hAnsi="Wingdings" w:hint="default"/>
+        <w:rFonts w:ascii="WingDings" w:hAnsi="WingDings" w:hint="default"/>
       </w:rPr>
     </w:lvl>
     <w:lvl w:ilvl="3" w:tplc="04090001" w:tentative="1">
@@ -1658,7 +1682,7 @@
         <w:ind w:left="5040" w:hanging="360"/>
       </w:pPr>
       <w:rPr>
-        <w:rFonts w:ascii="Wingdings" w:hAnsi="Wingdings" w:hint="default"/>
+        <w:rFonts w:ascii="WingDings" w:hAnsi="WingDings" w:hint="default"/>
       </w:rPr>
     </w:lvl>
     <w:lvl w:ilvl="6" w:tplc="04090001" w:tentative="1">
@@ -1694,7 +1718,7 @@
         <w:ind w:left="7200" w:hanging="360"/>
       </w:pPr>
       <w:rPr>
-        <w:rFonts w:ascii="Wingdings" w:hAnsi="Wingdings" w:hint="default"/>
+        <w:rFonts w:ascii="WingDings" w:hAnsi="WingDings" w:hint="default"/>
       </w:rPr>
     </w:lvl>
   </w:abstractNum>
@@ -1735,7 +1759,7 @@
         <w:ind w:left="2160" w:hanging="360"/>
       </w:pPr>
       <w:rPr>
-        <w:rFonts w:ascii="Wingdings" w:hAnsi="Wingdings" w:hint="default"/>
+        <w:rFonts w:ascii="WingDings" w:hAnsi="WingDings" w:hint="default"/>
       </w:rPr>
     </w:lvl>
     <w:lvl w:ilvl="3" w:tplc="04090001" w:tentative="1">
@@ -1771,7 +1795,7 @@
         <w:ind w:left="4320" w:hanging="360"/>
       </w:pPr>
       <w:rPr>
-        <w:rFonts w:ascii="Wingdings" w:hAnsi="Wingdings" w:hint="default"/>
+        <w:rFonts w:ascii="WingDings" w:hAnsi="WingDings" w:hint="default"/>
       </w:rPr>
     </w:lvl>
     <w:lvl w:ilvl="6" w:tplc="04090001" w:tentative="1">
@@ -1807,7 +1831,7 @@
         <w:ind w:left="6480" w:hanging="360"/>
       </w:pPr>
       <w:rPr>
-        <w:rFonts w:ascii="Wingdings" w:hAnsi="Wingdings" w:hint="default"/>
+        <w:rFonts w:ascii="WingDings" w:hAnsi="WingDings" w:hint="default"/>
       </w:rPr>
     </w:lvl>
   </w:abstractNum>
@@ -1821,7 +1845,7 @@
 </file>
 
 <file path=word/styles.xml><?xml version="1.0" encoding="utf-8"?>
-<w:styles xmlns:mc="http://schemas.openxmlformats.org/markup-compatibility/2006" xmlns:r="http://schemas.openxmlformats.org/officeDocument/2006/relationships" xmlns:w="http://schemas.openxmlformats.org/wordprocessingml/2006/main" xmlns:w14="http://schemas.microsoft.com/office/word/2010/wordml" xmlns:w15="http://schemas.microsoft.com/office/word/2012/wordml" xmlns:w16cex="http://schemas.microsoft.com/office/word/2018/wordml/cex" xmlns:w16cid="http://schemas.microsoft.com/office/word/2016/wordml/cid" xmlns:w16="http://schemas.microsoft.com/office/word/2018/wordml" xmlns:w16du="http://schemas.microsoft.com/office/word/2023/wordml/word16du" xmlns:w16sdtdh="http://schemas.microsoft.com/office/word/2020/wordml/sdtdatahash" xmlns:w16se="http://schemas.microsoft.com/office/word/2015/wordml/symex" mc:Ignorable="w14 w15 w16se w16cid w16 w16cex w16sdtdh w16du">
+<w:styles xmlns:mc="http://schemas.openxmlformats.org/markup-compatibility/2006" xmlns:r="http://schemas.openxmlformats.org/officeDocument/2006/relationships" xmlns:w="http://schemas.openxmlformats.org/wordprocessingml/2006/main" xmlns:w14="http://schemas.microsoft.com/office/word/2010/wordml" xmlns:w15="http://schemas.microsoft.com/office/word/2012/wordml" xmlns:w16cex="http://schemas.microsoft.com/office/word/2018/wordml/cex" xmlns:w16cid="http://schemas.microsoft.com/office/word/2016/wordml/cid" xmlns:w16="http://schemas.microsoft.com/office/word/2018/wordml" xmlns:w16sdtdh="http://schemas.microsoft.com/office/word/2020/wordml/sdtdatahash" xmlns:w16se="http://schemas.microsoft.com/office/word/2015/wordml/symex" mc:Ignorable="w14 w15 w16se w16cid w16 w16cex w16sdtdh">
   <w:docDefaults>
     <w:rPrDefault>
       <w:rPr>
@@ -2224,6 +2248,7 @@
   <w:style w:type="character" w:default="1" w:styleId="DefaultParagraphFont">
     <w:name w:val="Default Paragraph Font"/>
     <w:uiPriority w:val="1"/>
+    <w:semiHidden/>
     <w:unhideWhenUsed/>
   </w:style>
   <w:style w:type="table" w:default="1" w:styleId="TableNormal">

</xml_diff>

<commit_message>
writing sample from site is added and updated notes
</commit_message>
<xml_diff>
--- a/My individual Notes.docx
+++ b/My individual Notes.docx
@@ -1,6 +1,6 @@
 
 <file path=word/document.xml><?xml version="1.0" encoding="utf-8"?>
-<w:document xmlns:wpc="http://schemas.microsoft.com/office/word/2010/wordprocessingCanvas" xmlns:cx="http://schemas.microsoft.com/office/drawing/2014/chartex" xmlns:cx1="http://schemas.microsoft.com/office/drawing/2015/9/8/chartex" xmlns:cx2="http://schemas.microsoft.com/office/drawing/2015/10/21/chartex" xmlns:cx3="http://schemas.microsoft.com/office/drawing/2016/5/9/chartex" xmlns:cx4="http://schemas.microsoft.com/office/drawing/2016/5/10/chartex" xmlns:cx5="http://schemas.microsoft.com/office/drawing/2016/5/11/chartex" xmlns:cx6="http://schemas.microsoft.com/office/drawing/2016/5/12/chartex" xmlns:cx7="http://schemas.microsoft.com/office/drawing/2016/5/13/chartex" xmlns:cx8="http://schemas.microsoft.com/office/drawing/2016/5/14/chartex" xmlns:mc="http://schemas.openxmlformats.org/markup-compatibility/2006" xmlns:aink="http://schemas.microsoft.com/office/drawing/2016/ink" xmlns:am3d="http://schemas.microsoft.com/office/drawing/2017/model3d" xmlns:o="urn:schemas-microsoft-com:office:office" xmlns:oel="http://schemas.microsoft.com/office/2019/extlst" xmlns:r="http://schemas.openxmlformats.org/officeDocument/2006/relationships" xmlns:m="http://schemas.openxmlformats.org/officeDocument/2006/math" xmlns:v="urn:schemas-microsoft-com:vml" xmlns:wp14="http://schemas.microsoft.com/office/word/2010/wordprocessingDrawing" xmlns:wp="http://schemas.openxmlformats.org/drawingml/2006/wordprocessingDrawing" xmlns:w10="urn:schemas-microsoft-com:office:word" xmlns:w="http://schemas.openxmlformats.org/wordprocessingml/2006/main" xmlns:w14="http://schemas.microsoft.com/office/word/2010/wordml" xmlns:w15="http://schemas.microsoft.com/office/word/2012/wordml" xmlns:w16cex="http://schemas.microsoft.com/office/word/2018/wordml/cex" xmlns:w16cid="http://schemas.microsoft.com/office/word/2016/wordml/cid" xmlns:w16="http://schemas.microsoft.com/office/word/2018/wordml" xmlns:w16du="http://schemas.microsoft.com/office/word/2023/wordml/word16du" xmlns:w16sdtdh="http://schemas.microsoft.com/office/word/2020/wordml/sdtdatahash" xmlns:w16se="http://schemas.microsoft.com/office/word/2015/wordml/symex" xmlns:wpg="http://schemas.microsoft.com/office/word/2010/wordprocessingGroup" xmlns:wpi="http://schemas.microsoft.com/office/word/2010/wordprocessingInk" xmlns:wne="http://schemas.microsoft.com/office/word/2006/wordml" xmlns:wps="http://schemas.microsoft.com/office/word/2010/wordprocessingShape" mc:Ignorable="w14 w15 w16se w16cid w16 w16cex w16sdtdh wp14">
+<w:document xmlns:wpc="http://schemas.microsoft.com/office/word/2010/wordprocessingCanvas" xmlns:cx="http://schemas.microsoft.com/office/drawing/2014/chartex" xmlns:cx1="http://schemas.microsoft.com/office/drawing/2015/9/8/chartex" xmlns:cx2="http://schemas.microsoft.com/office/drawing/2015/10/21/chartex" xmlns:cx3="http://schemas.microsoft.com/office/drawing/2016/5/9/chartex" xmlns:cx4="http://schemas.microsoft.com/office/drawing/2016/5/10/chartex" xmlns:cx5="http://schemas.microsoft.com/office/drawing/2016/5/11/chartex" xmlns:cx6="http://schemas.microsoft.com/office/drawing/2016/5/12/chartex" xmlns:cx7="http://schemas.microsoft.com/office/drawing/2016/5/13/chartex" xmlns:cx8="http://schemas.microsoft.com/office/drawing/2016/5/14/chartex" xmlns:mc="http://schemas.openxmlformats.org/markup-compatibility/2006" xmlns:aink="http://schemas.microsoft.com/office/drawing/2016/ink" xmlns:am3d="http://schemas.microsoft.com/office/drawing/2017/model3d" xmlns:o="urn:schemas-microsoft-com:office:office" xmlns:oel="http://schemas.microsoft.com/office/2019/extlst" xmlns:r="http://schemas.openxmlformats.org/officeDocument/2006/relationships" xmlns:m="http://schemas.openxmlformats.org/officeDocument/2006/math" xmlns:v="urn:schemas-microsoft-com:vml" xmlns:wp14="http://schemas.microsoft.com/office/word/2010/wordprocessingDrawing" xmlns:wp="http://schemas.openxmlformats.org/drawingml/2006/wordprocessingDrawing" xmlns:w10="urn:schemas-microsoft-com:office:word" xmlns:w="http://schemas.openxmlformats.org/wordprocessingml/2006/main" xmlns:w14="http://schemas.microsoft.com/office/word/2010/wordml" xmlns:w15="http://schemas.microsoft.com/office/word/2012/wordml" xmlns:w16cex="http://schemas.microsoft.com/office/word/2018/wordml/cex" xmlns:w16cid="http://schemas.microsoft.com/office/word/2016/wordml/cid" xmlns:w16="http://schemas.microsoft.com/office/word/2018/wordml" xmlns:w16du="http://schemas.microsoft.com/office/word/2023/wordml/word16du" xmlns:w16sdtdh="http://schemas.microsoft.com/office/word/2020/wordml/sdtdatahash" xmlns:w16se="http://schemas.microsoft.com/office/word/2015/wordml/symex" xmlns:wpg="http://schemas.microsoft.com/office/word/2010/wordprocessingGroup" xmlns:wpi="http://schemas.microsoft.com/office/word/2010/wordprocessingInk" xmlns:wne="http://schemas.microsoft.com/office/word/2006/wordml" xmlns:wps="http://schemas.microsoft.com/office/word/2010/wordprocessingShape" mc:Ignorable="w14 w15 w16se w16cid w16 w16cex w16sdtdh w16du wp14">
   <w:body>
     <w:p>
       <w:pPr>
@@ -1174,7 +1174,7 @@
           <w:szCs w:val="24"/>
           <w:lang w:bidi="fa-IR"/>
         </w:rPr>
-        <w:sym w:font="WingDings" w:char="F0E0"/>
+        <w:sym w:font="Wingdings" w:char="F0E0"/>
       </w:r>
       <w:r>
         <w:rPr>
@@ -1579,6 +1579,1186 @@
           <w:shd w:val="clear" w:color="auto" w:fill="FFFFFF"/>
         </w:rPr>
         <w:t>you’re not sure of the answer</w:t>
+      </w:r>
+    </w:p>
+    <w:p>
+      <w:pPr>
+        <w:pStyle w:val="ListParagraph"/>
+        <w:numPr>
+          <w:ilvl w:val="0"/>
+          <w:numId w:val="2"/>
+        </w:numPr>
+        <w:ind w:left="900"/>
+        <w:rPr>
+          <w:rFonts w:cs="B Compset"/>
+          <w:sz w:val="24"/>
+          <w:szCs w:val="24"/>
+          <w:lang w:bidi="fa-IR"/>
+        </w:rPr>
+      </w:pPr>
+      <w:r>
+        <w:rPr>
+          <w:rFonts w:cs="B Compset"/>
+          <w:sz w:val="24"/>
+          <w:szCs w:val="24"/>
+          <w:lang w:bidi="fa-IR"/>
+        </w:rPr>
+        <w:t xml:space="preserve">after a long wait of five day: </w:t>
+      </w:r>
+      <w:r>
+        <w:rPr>
+          <w:rFonts w:cs="B Compset" w:hint="cs"/>
+          <w:sz w:val="24"/>
+          <w:szCs w:val="24"/>
+          <w:rtl/>
+          <w:lang w:bidi="fa-IR"/>
+        </w:rPr>
+        <w:t>بعد از یک انتظار طولانی 5 روزه</w:t>
+      </w:r>
+    </w:p>
+    <w:p>
+      <w:pPr>
+        <w:pStyle w:val="ListParagraph"/>
+        <w:numPr>
+          <w:ilvl w:val="0"/>
+          <w:numId w:val="2"/>
+        </w:numPr>
+        <w:ind w:left="900"/>
+        <w:rPr>
+          <w:rFonts w:cs="B Compset"/>
+          <w:sz w:val="24"/>
+          <w:szCs w:val="24"/>
+          <w:lang w:bidi="fa-IR"/>
+        </w:rPr>
+      </w:pPr>
+      <w:r>
+        <w:rPr>
+          <w:rFonts w:cs="B Compset"/>
+          <w:sz w:val="24"/>
+          <w:szCs w:val="24"/>
+          <w:lang w:bidi="fa-IR"/>
+        </w:rPr>
+        <w:t xml:space="preserve">lure: </w:t>
+      </w:r>
+      <w:r>
+        <w:rPr>
+          <w:rFonts w:cs="B Compset" w:hint="cs"/>
+          <w:sz w:val="24"/>
+          <w:szCs w:val="24"/>
+          <w:rtl/>
+          <w:lang w:bidi="fa-IR"/>
+        </w:rPr>
+        <w:t>وسوسه کردن</w:t>
+      </w:r>
+    </w:p>
+    <w:p>
+      <w:pPr>
+        <w:pStyle w:val="ListParagraph"/>
+        <w:numPr>
+          <w:ilvl w:val="0"/>
+          <w:numId w:val="2"/>
+        </w:numPr>
+        <w:ind w:left="900"/>
+        <w:rPr>
+          <w:rFonts w:cs="B Compset"/>
+          <w:sz w:val="24"/>
+          <w:szCs w:val="24"/>
+          <w:lang w:bidi="fa-IR"/>
+        </w:rPr>
+      </w:pPr>
+      <w:r>
+        <w:rPr>
+          <w:rFonts w:cs="B Compset"/>
+          <w:sz w:val="24"/>
+          <w:szCs w:val="24"/>
+          <w:lang w:bidi="fa-IR"/>
+        </w:rPr>
+        <w:t xml:space="preserve">Glamorize: </w:t>
+      </w:r>
+      <w:r>
+        <w:rPr>
+          <w:rFonts w:cs="B Compset" w:hint="cs"/>
+          <w:sz w:val="24"/>
+          <w:szCs w:val="24"/>
+          <w:rtl/>
+          <w:lang w:bidi="fa-IR"/>
+        </w:rPr>
+        <w:t>فریب دادن، طلسم کردن</w:t>
+      </w:r>
+    </w:p>
+    <w:p>
+      <w:pPr>
+        <w:pStyle w:val="ListParagraph"/>
+        <w:numPr>
+          <w:ilvl w:val="0"/>
+          <w:numId w:val="2"/>
+        </w:numPr>
+        <w:ind w:left="900"/>
+        <w:rPr>
+          <w:rFonts w:cs="B Compset"/>
+          <w:sz w:val="24"/>
+          <w:szCs w:val="24"/>
+          <w:lang w:bidi="fa-IR"/>
+        </w:rPr>
+      </w:pPr>
+      <w:r>
+        <w:rPr>
+          <w:rFonts w:cs="B Compset"/>
+          <w:sz w:val="24"/>
+          <w:szCs w:val="24"/>
+          <w:lang w:bidi="fa-IR"/>
+        </w:rPr>
+        <w:t xml:space="preserve">illicit: </w:t>
+      </w:r>
+      <w:r>
+        <w:rPr>
+          <w:rFonts w:cs="B Compset" w:hint="cs"/>
+          <w:sz w:val="24"/>
+          <w:szCs w:val="24"/>
+          <w:rtl/>
+          <w:lang w:bidi="fa-IR"/>
+        </w:rPr>
+        <w:t>قاچاق</w:t>
+      </w:r>
+    </w:p>
+    <w:p>
+      <w:pPr>
+        <w:pStyle w:val="ListParagraph"/>
+        <w:numPr>
+          <w:ilvl w:val="0"/>
+          <w:numId w:val="2"/>
+        </w:numPr>
+        <w:ind w:left="900"/>
+        <w:rPr>
+          <w:rFonts w:cs="B Compset"/>
+          <w:sz w:val="24"/>
+          <w:szCs w:val="24"/>
+          <w:lang w:bidi="fa-IR"/>
+        </w:rPr>
+      </w:pPr>
+      <w:r>
+        <w:rPr>
+          <w:rFonts w:cs="B Compset"/>
+          <w:sz w:val="24"/>
+          <w:szCs w:val="24"/>
+          <w:lang w:bidi="fa-IR"/>
+        </w:rPr>
+        <w:t>Concrete evidence</w:t>
+      </w:r>
+    </w:p>
+    <w:p>
+      <w:pPr>
+        <w:pStyle w:val="ListParagraph"/>
+        <w:numPr>
+          <w:ilvl w:val="0"/>
+          <w:numId w:val="2"/>
+        </w:numPr>
+        <w:ind w:left="900"/>
+        <w:rPr>
+          <w:rFonts w:cs="B Compset"/>
+          <w:sz w:val="24"/>
+          <w:szCs w:val="24"/>
+          <w:lang w:bidi="fa-IR"/>
+        </w:rPr>
+      </w:pPr>
+      <w:r>
+        <w:rPr>
+          <w:rFonts w:cs="B Compset"/>
+          <w:sz w:val="24"/>
+          <w:szCs w:val="24"/>
+          <w:lang w:bidi="fa-IR"/>
+        </w:rPr>
+        <w:t>Seize the opportunity</w:t>
+      </w:r>
+    </w:p>
+    <w:p>
+      <w:pPr>
+        <w:pStyle w:val="ListParagraph"/>
+        <w:numPr>
+          <w:ilvl w:val="0"/>
+          <w:numId w:val="2"/>
+        </w:numPr>
+        <w:ind w:left="900"/>
+        <w:rPr>
+          <w:rFonts w:cs="B Compset"/>
+          <w:sz w:val="24"/>
+          <w:szCs w:val="24"/>
+          <w:lang w:bidi="fa-IR"/>
+        </w:rPr>
+      </w:pPr>
+      <w:r>
+        <w:rPr>
+          <w:rFonts w:cs="B Compset"/>
+          <w:sz w:val="24"/>
+          <w:szCs w:val="24"/>
+          <w:lang w:bidi="fa-IR"/>
+        </w:rPr>
+        <w:t>Racing against time/clock</w:t>
+      </w:r>
+    </w:p>
+    <w:p>
+      <w:pPr>
+        <w:pStyle w:val="ListParagraph"/>
+        <w:numPr>
+          <w:ilvl w:val="0"/>
+          <w:numId w:val="2"/>
+        </w:numPr>
+        <w:ind w:left="900"/>
+        <w:rPr>
+          <w:rFonts w:cs="B Compset"/>
+          <w:sz w:val="24"/>
+          <w:szCs w:val="24"/>
+          <w:lang w:bidi="fa-IR"/>
+        </w:rPr>
+      </w:pPr>
+      <w:r>
+        <w:rPr>
+          <w:rFonts w:cs="B Compset"/>
+          <w:sz w:val="24"/>
+          <w:szCs w:val="24"/>
+          <w:lang w:bidi="fa-IR"/>
+        </w:rPr>
+        <w:t>Building trust: making a reliable relationship</w:t>
+      </w:r>
+    </w:p>
+    <w:p>
+      <w:pPr>
+        <w:pStyle w:val="ListParagraph"/>
+        <w:numPr>
+          <w:ilvl w:val="0"/>
+          <w:numId w:val="2"/>
+        </w:numPr>
+        <w:ind w:left="900"/>
+        <w:rPr>
+          <w:rFonts w:cs="B Compset"/>
+          <w:sz w:val="24"/>
+          <w:szCs w:val="24"/>
+          <w:lang w:bidi="fa-IR"/>
+        </w:rPr>
+      </w:pPr>
+      <w:r>
+        <w:rPr>
+          <w:rFonts w:cs="B Compset"/>
+          <w:sz w:val="24"/>
+          <w:szCs w:val="24"/>
+          <w:lang w:bidi="fa-IR"/>
+        </w:rPr>
+        <w:t>Hit the road</w:t>
+      </w:r>
+    </w:p>
+    <w:p>
+      <w:pPr>
+        <w:pStyle w:val="ListParagraph"/>
+        <w:numPr>
+          <w:ilvl w:val="0"/>
+          <w:numId w:val="2"/>
+        </w:numPr>
+        <w:ind w:left="900"/>
+        <w:rPr>
+          <w:rFonts w:cs="B Compset"/>
+          <w:sz w:val="24"/>
+          <w:szCs w:val="24"/>
+          <w:lang w:bidi="fa-IR"/>
+        </w:rPr>
+      </w:pPr>
+      <w:r>
+        <w:rPr>
+          <w:rFonts w:cs="B Compset"/>
+          <w:sz w:val="24"/>
+          <w:szCs w:val="24"/>
+          <w:lang w:bidi="fa-IR"/>
+        </w:rPr>
+        <w:t>Flood of letters</w:t>
+      </w:r>
+    </w:p>
+    <w:p>
+      <w:pPr>
+        <w:pStyle w:val="ListParagraph"/>
+        <w:numPr>
+          <w:ilvl w:val="0"/>
+          <w:numId w:val="2"/>
+        </w:numPr>
+        <w:ind w:left="900"/>
+        <w:rPr>
+          <w:rFonts w:cs="B Compset"/>
+          <w:sz w:val="24"/>
+          <w:szCs w:val="24"/>
+          <w:lang w:bidi="fa-IR"/>
+        </w:rPr>
+      </w:pPr>
+      <w:r>
+        <w:rPr>
+          <w:rFonts w:cs="B Compset"/>
+          <w:sz w:val="24"/>
+          <w:szCs w:val="24"/>
+          <w:lang w:bidi="fa-IR"/>
+        </w:rPr>
+        <w:t xml:space="preserve">Steer clear of amir: </w:t>
+      </w:r>
+      <w:r>
+        <w:rPr>
+          <w:rFonts w:cs="B Compset" w:hint="cs"/>
+          <w:sz w:val="24"/>
+          <w:szCs w:val="24"/>
+          <w:rtl/>
+          <w:lang w:bidi="fa-IR"/>
+        </w:rPr>
+        <w:t>از امیر دوری کن</w:t>
+      </w:r>
+    </w:p>
+    <w:p>
+      <w:pPr>
+        <w:pStyle w:val="ListParagraph"/>
+        <w:numPr>
+          <w:ilvl w:val="0"/>
+          <w:numId w:val="2"/>
+        </w:numPr>
+        <w:ind w:left="900"/>
+        <w:rPr>
+          <w:rFonts w:cs="B Compset"/>
+          <w:sz w:val="24"/>
+          <w:szCs w:val="24"/>
+          <w:lang w:bidi="fa-IR"/>
+        </w:rPr>
+      </w:pPr>
+      <w:r>
+        <w:rPr>
+          <w:rFonts w:cs="B Compset"/>
+          <w:sz w:val="24"/>
+          <w:szCs w:val="24"/>
+          <w:lang w:bidi="fa-IR"/>
+        </w:rPr>
+        <w:t xml:space="preserve">As far as enforcement goes: </w:t>
+      </w:r>
+      <w:r>
+        <w:rPr>
+          <w:rFonts w:cs="B Compset" w:hint="cs"/>
+          <w:sz w:val="24"/>
+          <w:szCs w:val="24"/>
+          <w:rtl/>
+          <w:lang w:bidi="fa-IR"/>
+        </w:rPr>
+        <w:t>تا انجا که اجرا پیش می رود</w:t>
+      </w:r>
+    </w:p>
+    <w:p>
+      <w:pPr>
+        <w:pStyle w:val="ListParagraph"/>
+        <w:numPr>
+          <w:ilvl w:val="0"/>
+          <w:numId w:val="2"/>
+        </w:numPr>
+        <w:ind w:left="900"/>
+        <w:rPr>
+          <w:rFonts w:cs="B Compset"/>
+          <w:sz w:val="24"/>
+          <w:szCs w:val="24"/>
+          <w:lang w:bidi="fa-IR"/>
+        </w:rPr>
+      </w:pPr>
+      <w:r>
+        <w:rPr>
+          <w:rFonts w:cs="B Compset"/>
+          <w:sz w:val="24"/>
+          <w:szCs w:val="24"/>
+          <w:lang w:bidi="fa-IR"/>
+        </w:rPr>
+        <w:t xml:space="preserve">As far as I know: </w:t>
+      </w:r>
+      <w:r>
+        <w:rPr>
+          <w:rFonts w:cs="B Compset" w:hint="cs"/>
+          <w:sz w:val="24"/>
+          <w:szCs w:val="24"/>
+          <w:rtl/>
+          <w:lang w:bidi="fa-IR"/>
+        </w:rPr>
+        <w:t>تا انجا که من می دانم</w:t>
+      </w:r>
+    </w:p>
+    <w:p>
+      <w:pPr>
+        <w:pStyle w:val="ListParagraph"/>
+        <w:numPr>
+          <w:ilvl w:val="0"/>
+          <w:numId w:val="2"/>
+        </w:numPr>
+        <w:ind w:left="900"/>
+        <w:rPr>
+          <w:rFonts w:cs="B Compset"/>
+          <w:sz w:val="24"/>
+          <w:szCs w:val="24"/>
+          <w:lang w:bidi="fa-IR"/>
+        </w:rPr>
+      </w:pPr>
+      <w:r>
+        <w:rPr>
+          <w:rFonts w:cs="B Compset"/>
+          <w:sz w:val="24"/>
+          <w:szCs w:val="24"/>
+          <w:lang w:bidi="fa-IR"/>
+        </w:rPr>
+        <w:t>Becoming interesting</w:t>
+      </w:r>
+    </w:p>
+    <w:p>
+      <w:pPr>
+        <w:pStyle w:val="ListParagraph"/>
+        <w:numPr>
+          <w:ilvl w:val="0"/>
+          <w:numId w:val="2"/>
+        </w:numPr>
+        <w:ind w:left="900"/>
+        <w:rPr>
+          <w:rFonts w:cs="B Compset"/>
+          <w:sz w:val="24"/>
+          <w:szCs w:val="24"/>
+          <w:lang w:bidi="fa-IR"/>
+        </w:rPr>
+      </w:pPr>
+      <w:r>
+        <w:rPr>
+          <w:rFonts w:cs="B Compset"/>
+          <w:sz w:val="24"/>
+          <w:szCs w:val="24"/>
+          <w:lang w:bidi="fa-IR"/>
+        </w:rPr>
+        <w:t>Not necessity</w:t>
+      </w:r>
+    </w:p>
+    <w:p>
+      <w:pPr>
+        <w:pStyle w:val="ListParagraph"/>
+        <w:numPr>
+          <w:ilvl w:val="0"/>
+          <w:numId w:val="2"/>
+        </w:numPr>
+        <w:ind w:left="900"/>
+        <w:rPr>
+          <w:rFonts w:cs="B Compset"/>
+          <w:sz w:val="24"/>
+          <w:szCs w:val="24"/>
+          <w:lang w:bidi="fa-IR"/>
+        </w:rPr>
+      </w:pPr>
+      <w:r>
+        <w:rPr>
+          <w:rFonts w:cs="B Compset"/>
+          <w:sz w:val="24"/>
+          <w:szCs w:val="24"/>
+          <w:lang w:bidi="fa-IR"/>
+        </w:rPr>
+        <w:t xml:space="preserve">If you don`t mind: </w:t>
+      </w:r>
+      <w:r>
+        <w:rPr>
+          <w:rFonts w:cs="B Compset" w:hint="cs"/>
+          <w:sz w:val="24"/>
+          <w:szCs w:val="24"/>
+          <w:rtl/>
+          <w:lang w:bidi="fa-IR"/>
+        </w:rPr>
+        <w:t>اگر مشکلی ندارید</w:t>
+      </w:r>
+    </w:p>
+    <w:p>
+      <w:pPr>
+        <w:pStyle w:val="ListParagraph"/>
+        <w:numPr>
+          <w:ilvl w:val="0"/>
+          <w:numId w:val="2"/>
+        </w:numPr>
+        <w:ind w:left="900"/>
+        <w:rPr>
+          <w:rFonts w:cs="B Compset"/>
+          <w:sz w:val="24"/>
+          <w:szCs w:val="24"/>
+          <w:lang w:bidi="fa-IR"/>
+        </w:rPr>
+      </w:pPr>
+      <w:r>
+        <w:rPr>
+          <w:rFonts w:cs="B Compset"/>
+          <w:sz w:val="24"/>
+          <w:szCs w:val="24"/>
+          <w:lang w:bidi="fa-IR"/>
+        </w:rPr>
+        <w:t>Make your presence know:</w:t>
+      </w:r>
+    </w:p>
+    <w:p>
+      <w:pPr>
+        <w:pStyle w:val="ListParagraph"/>
+        <w:numPr>
+          <w:ilvl w:val="0"/>
+          <w:numId w:val="2"/>
+        </w:numPr>
+        <w:ind w:left="900"/>
+        <w:rPr>
+          <w:rFonts w:cs="B Compset"/>
+          <w:sz w:val="24"/>
+          <w:szCs w:val="24"/>
+          <w:lang w:bidi="fa-IR"/>
+        </w:rPr>
+      </w:pPr>
+      <w:r>
+        <w:rPr>
+          <w:rFonts w:cs="B Compset"/>
+          <w:sz w:val="24"/>
+          <w:szCs w:val="24"/>
+          <w:lang w:bidi="fa-IR"/>
+        </w:rPr>
+        <w:lastRenderedPageBreak/>
+        <w:t>Be in a relationship</w:t>
+      </w:r>
+    </w:p>
+    <w:p>
+      <w:pPr>
+        <w:pStyle w:val="ListParagraph"/>
+        <w:numPr>
+          <w:ilvl w:val="0"/>
+          <w:numId w:val="2"/>
+        </w:numPr>
+        <w:ind w:left="900"/>
+        <w:rPr>
+          <w:rFonts w:cs="B Compset"/>
+          <w:sz w:val="24"/>
+          <w:szCs w:val="24"/>
+          <w:lang w:bidi="fa-IR"/>
+        </w:rPr>
+      </w:pPr>
+      <w:r>
+        <w:rPr>
+          <w:rFonts w:cs="B Compset"/>
+          <w:sz w:val="24"/>
+          <w:szCs w:val="24"/>
+          <w:lang w:bidi="fa-IR"/>
+        </w:rPr>
+        <w:t>Put in place:</w:t>
+      </w:r>
+      <w:r>
+        <w:rPr>
+          <w:rFonts w:cs="B Compset" w:hint="cs"/>
+          <w:sz w:val="24"/>
+          <w:szCs w:val="24"/>
+          <w:rtl/>
+          <w:lang w:bidi="fa-IR"/>
+        </w:rPr>
+        <w:t xml:space="preserve"> </w:t>
+      </w:r>
+      <w:r>
+        <w:rPr>
+          <w:rFonts w:cs="B Compset"/>
+          <w:sz w:val="24"/>
+          <w:szCs w:val="24"/>
+          <w:lang w:bidi="fa-IR"/>
+        </w:rPr>
+        <w:t xml:space="preserve"> </w:t>
+      </w:r>
+      <w:r>
+        <w:rPr>
+          <w:rFonts w:cs="B Compset" w:hint="cs"/>
+          <w:sz w:val="24"/>
+          <w:szCs w:val="24"/>
+          <w:rtl/>
+          <w:lang w:bidi="fa-IR"/>
+        </w:rPr>
+        <w:t>در جای خود قرار دادن</w:t>
+      </w:r>
+    </w:p>
+    <w:p>
+      <w:pPr>
+        <w:pStyle w:val="ListParagraph"/>
+        <w:numPr>
+          <w:ilvl w:val="0"/>
+          <w:numId w:val="2"/>
+        </w:numPr>
+        <w:ind w:left="900"/>
+        <w:rPr>
+          <w:rFonts w:cs="B Compset"/>
+          <w:sz w:val="24"/>
+          <w:szCs w:val="24"/>
+          <w:lang w:bidi="fa-IR"/>
+        </w:rPr>
+      </w:pPr>
+      <w:r>
+        <w:rPr>
+          <w:rFonts w:cs="B Compset"/>
+          <w:sz w:val="24"/>
+          <w:szCs w:val="24"/>
+          <w:lang w:bidi="fa-IR"/>
+        </w:rPr>
+        <w:t>Just a name but a few</w:t>
+      </w:r>
+    </w:p>
+    <w:p>
+      <w:pPr>
+        <w:pStyle w:val="ListParagraph"/>
+        <w:numPr>
+          <w:ilvl w:val="0"/>
+          <w:numId w:val="2"/>
+        </w:numPr>
+        <w:ind w:left="900"/>
+        <w:rPr>
+          <w:rFonts w:cs="B Compset"/>
+          <w:sz w:val="24"/>
+          <w:szCs w:val="24"/>
+          <w:lang w:bidi="fa-IR"/>
+        </w:rPr>
+      </w:pPr>
+      <w:r>
+        <w:rPr>
+          <w:rFonts w:cs="B Compset"/>
+          <w:sz w:val="24"/>
+          <w:szCs w:val="24"/>
+          <w:lang w:bidi="fa-IR"/>
+        </w:rPr>
+        <w:t xml:space="preserve">Of the first water: </w:t>
+      </w:r>
+      <w:r>
+        <w:rPr>
+          <w:rFonts w:cs="B Compset" w:hint="cs"/>
+          <w:sz w:val="24"/>
+          <w:szCs w:val="24"/>
+          <w:rtl/>
+          <w:lang w:bidi="fa-IR"/>
+        </w:rPr>
+        <w:t>بهترین</w:t>
+      </w:r>
+    </w:p>
+    <w:p>
+      <w:pPr>
+        <w:pStyle w:val="ListParagraph"/>
+        <w:numPr>
+          <w:ilvl w:val="0"/>
+          <w:numId w:val="2"/>
+        </w:numPr>
+        <w:ind w:left="900"/>
+        <w:rPr>
+          <w:rFonts w:cs="B Compset"/>
+          <w:sz w:val="24"/>
+          <w:szCs w:val="24"/>
+          <w:lang w:bidi="fa-IR"/>
+        </w:rPr>
+      </w:pPr>
+      <w:r>
+        <w:rPr>
+          <w:rFonts w:cs="B Compset"/>
+          <w:sz w:val="24"/>
+          <w:szCs w:val="24"/>
+          <w:lang w:bidi="fa-IR"/>
+        </w:rPr>
+        <w:t xml:space="preserve">In a very first place: </w:t>
+      </w:r>
+      <w:r>
+        <w:rPr>
+          <w:rFonts w:cs="B Compset" w:hint="cs"/>
+          <w:sz w:val="24"/>
+          <w:szCs w:val="24"/>
+          <w:rtl/>
+          <w:lang w:bidi="fa-IR"/>
+        </w:rPr>
+        <w:t>در وهله اول</w:t>
+      </w:r>
+    </w:p>
+    <w:p>
+      <w:pPr>
+        <w:pStyle w:val="ListParagraph"/>
+        <w:numPr>
+          <w:ilvl w:val="0"/>
+          <w:numId w:val="2"/>
+        </w:numPr>
+        <w:ind w:left="900"/>
+        <w:rPr>
+          <w:rFonts w:cs="B Compset"/>
+          <w:sz w:val="24"/>
+          <w:szCs w:val="24"/>
+          <w:lang w:bidi="fa-IR"/>
+        </w:rPr>
+      </w:pPr>
+      <w:r>
+        <w:rPr>
+          <w:rFonts w:cs="B Compset"/>
+          <w:sz w:val="24"/>
+          <w:szCs w:val="24"/>
+          <w:lang w:bidi="fa-IR"/>
+        </w:rPr>
+        <w:t>Make it in reality</w:t>
+      </w:r>
+    </w:p>
+    <w:p>
+      <w:pPr>
+        <w:pStyle w:val="ListParagraph"/>
+        <w:numPr>
+          <w:ilvl w:val="0"/>
+          <w:numId w:val="2"/>
+        </w:numPr>
+        <w:ind w:left="900"/>
+        <w:rPr>
+          <w:rFonts w:cs="B Compset"/>
+          <w:sz w:val="24"/>
+          <w:szCs w:val="24"/>
+          <w:lang w:bidi="fa-IR"/>
+        </w:rPr>
+      </w:pPr>
+      <w:r>
+        <w:rPr>
+          <w:rFonts w:cs="B Compset"/>
+          <w:sz w:val="24"/>
+          <w:szCs w:val="24"/>
+          <w:lang w:bidi="fa-IR"/>
+        </w:rPr>
+        <w:t>Safe to say</w:t>
+      </w:r>
+    </w:p>
+    <w:p>
+      <w:pPr>
+        <w:pStyle w:val="ListParagraph"/>
+        <w:numPr>
+          <w:ilvl w:val="0"/>
+          <w:numId w:val="2"/>
+        </w:numPr>
+        <w:ind w:left="900"/>
+        <w:rPr>
+          <w:rFonts w:cs="B Compset"/>
+          <w:sz w:val="24"/>
+          <w:szCs w:val="24"/>
+          <w:lang w:bidi="fa-IR"/>
+        </w:rPr>
+      </w:pPr>
+      <w:r>
+        <w:rPr>
+          <w:rFonts w:cs="B Compset"/>
+          <w:sz w:val="24"/>
+          <w:szCs w:val="24"/>
+          <w:lang w:bidi="fa-IR"/>
+        </w:rPr>
+        <w:t xml:space="preserve">Back in the day that: </w:t>
+      </w:r>
+      <w:r>
+        <w:rPr>
+          <w:rFonts w:cs="B Compset" w:hint="cs"/>
+          <w:sz w:val="24"/>
+          <w:szCs w:val="24"/>
+          <w:rtl/>
+          <w:lang w:bidi="fa-IR"/>
+        </w:rPr>
+        <w:t xml:space="preserve">در ان روز که </w:t>
+      </w:r>
+    </w:p>
+    <w:p>
+      <w:pPr>
+        <w:pStyle w:val="ListParagraph"/>
+        <w:numPr>
+          <w:ilvl w:val="0"/>
+          <w:numId w:val="2"/>
+        </w:numPr>
+        <w:ind w:left="900"/>
+        <w:rPr>
+          <w:rFonts w:cs="B Compset"/>
+          <w:sz w:val="24"/>
+          <w:szCs w:val="24"/>
+          <w:lang w:bidi="fa-IR"/>
+        </w:rPr>
+      </w:pPr>
+      <w:r>
+        <w:rPr>
+          <w:rFonts w:cs="B Compset"/>
+          <w:sz w:val="24"/>
+          <w:szCs w:val="24"/>
+          <w:lang w:bidi="fa-IR"/>
+        </w:rPr>
+        <w:t xml:space="preserve">Decentralization: </w:t>
+      </w:r>
+      <w:r>
+        <w:rPr>
+          <w:rFonts w:cs="B Compset" w:hint="cs"/>
+          <w:sz w:val="24"/>
+          <w:szCs w:val="24"/>
+          <w:rtl/>
+          <w:lang w:bidi="fa-IR"/>
+        </w:rPr>
+        <w:t>تمرکززدایی</w:t>
+      </w:r>
+    </w:p>
+    <w:p>
+      <w:pPr>
+        <w:pStyle w:val="ListParagraph"/>
+        <w:numPr>
+          <w:ilvl w:val="0"/>
+          <w:numId w:val="2"/>
+        </w:numPr>
+        <w:ind w:left="900"/>
+        <w:rPr>
+          <w:rFonts w:cs="B Compset"/>
+          <w:sz w:val="24"/>
+          <w:szCs w:val="24"/>
+          <w:lang w:bidi="fa-IR"/>
+        </w:rPr>
+      </w:pPr>
+      <w:r>
+        <w:rPr>
+          <w:rFonts w:cs="B Compset"/>
+          <w:sz w:val="24"/>
+          <w:szCs w:val="24"/>
+          <w:lang w:bidi="fa-IR"/>
+        </w:rPr>
+        <w:t xml:space="preserve">Doingness: </w:t>
+      </w:r>
+      <w:r>
+        <w:rPr>
+          <w:rFonts w:cs="B Compset" w:hint="cs"/>
+          <w:sz w:val="24"/>
+          <w:szCs w:val="24"/>
+          <w:rtl/>
+          <w:lang w:bidi="fa-IR"/>
+        </w:rPr>
+        <w:t>عمل</w:t>
+      </w:r>
+    </w:p>
+    <w:p>
+      <w:pPr>
+        <w:pStyle w:val="ListParagraph"/>
+        <w:numPr>
+          <w:ilvl w:val="0"/>
+          <w:numId w:val="2"/>
+        </w:numPr>
+        <w:ind w:left="900"/>
+        <w:rPr>
+          <w:rFonts w:cs="B Compset"/>
+          <w:sz w:val="24"/>
+          <w:szCs w:val="24"/>
+          <w:lang w:bidi="fa-IR"/>
+        </w:rPr>
+      </w:pPr>
+      <w:r>
+        <w:rPr>
+          <w:rFonts w:cs="B Compset"/>
+          <w:sz w:val="24"/>
+          <w:szCs w:val="24"/>
+          <w:lang w:bidi="fa-IR"/>
+        </w:rPr>
+        <w:t xml:space="preserve">Shaping Tehran of tomorrow: </w:t>
+      </w:r>
+      <w:r>
+        <w:rPr>
+          <w:rFonts w:cs="B Compset" w:hint="cs"/>
+          <w:sz w:val="24"/>
+          <w:szCs w:val="24"/>
+          <w:rtl/>
+          <w:lang w:bidi="fa-IR"/>
+        </w:rPr>
+        <w:t>شکل دادن اینده تهران</w:t>
+      </w:r>
+    </w:p>
+    <w:p>
+      <w:pPr>
+        <w:pStyle w:val="ListParagraph"/>
+        <w:numPr>
+          <w:ilvl w:val="0"/>
+          <w:numId w:val="2"/>
+        </w:numPr>
+        <w:ind w:left="900"/>
+        <w:rPr>
+          <w:rFonts w:cs="B Compset"/>
+          <w:sz w:val="24"/>
+          <w:szCs w:val="24"/>
+          <w:lang w:bidi="fa-IR"/>
+        </w:rPr>
+      </w:pPr>
+      <w:r>
+        <w:rPr>
+          <w:rFonts w:cs="B Compset"/>
+          <w:sz w:val="24"/>
+          <w:szCs w:val="24"/>
+          <w:lang w:bidi="fa-IR"/>
+        </w:rPr>
+        <w:t xml:space="preserve">Compulsory military service: </w:t>
+      </w:r>
+      <w:r>
+        <w:rPr>
+          <w:rFonts w:cs="B Compset" w:hint="cs"/>
+          <w:sz w:val="24"/>
+          <w:szCs w:val="24"/>
+          <w:rtl/>
+          <w:lang w:bidi="fa-IR"/>
+        </w:rPr>
+        <w:t>خدمت نظامی اجباری</w:t>
+      </w:r>
+    </w:p>
+    <w:p>
+      <w:pPr>
+        <w:pStyle w:val="ListParagraph"/>
+        <w:numPr>
+          <w:ilvl w:val="0"/>
+          <w:numId w:val="2"/>
+        </w:numPr>
+        <w:ind w:left="900"/>
+        <w:rPr>
+          <w:rFonts w:cs="B Compset"/>
+          <w:sz w:val="24"/>
+          <w:szCs w:val="24"/>
+          <w:lang w:bidi="fa-IR"/>
+        </w:rPr>
+      </w:pPr>
+      <w:r>
+        <w:rPr>
+          <w:rFonts w:cs="B Compset"/>
+          <w:sz w:val="24"/>
+          <w:szCs w:val="24"/>
+          <w:lang w:bidi="fa-IR"/>
+        </w:rPr>
+        <w:t>Is it free to get naked here?</w:t>
+      </w:r>
+    </w:p>
+    <w:p>
+      <w:pPr>
+        <w:pStyle w:val="ListParagraph"/>
+        <w:numPr>
+          <w:ilvl w:val="0"/>
+          <w:numId w:val="2"/>
+        </w:numPr>
+        <w:ind w:left="900"/>
+        <w:rPr>
+          <w:rFonts w:cs="B Compset"/>
+          <w:sz w:val="24"/>
+          <w:szCs w:val="24"/>
+          <w:lang w:bidi="fa-IR"/>
+        </w:rPr>
+      </w:pPr>
+      <w:r>
+        <w:rPr>
+          <w:rFonts w:cs="B Compset"/>
+          <w:sz w:val="24"/>
+          <w:szCs w:val="24"/>
+          <w:lang w:bidi="fa-IR"/>
+        </w:rPr>
+        <w:t>Generally speaking</w:t>
+      </w:r>
+    </w:p>
+    <w:p>
+      <w:pPr>
+        <w:pStyle w:val="ListParagraph"/>
+        <w:numPr>
+          <w:ilvl w:val="0"/>
+          <w:numId w:val="2"/>
+        </w:numPr>
+        <w:ind w:left="900"/>
+        <w:rPr>
+          <w:rFonts w:cs="B Compset"/>
+          <w:sz w:val="24"/>
+          <w:szCs w:val="24"/>
+          <w:lang w:bidi="fa-IR"/>
+        </w:rPr>
+      </w:pPr>
+      <w:r>
+        <w:rPr>
+          <w:rFonts w:cs="B Compset"/>
+          <w:sz w:val="24"/>
+          <w:szCs w:val="24"/>
+          <w:lang w:bidi="fa-IR"/>
+        </w:rPr>
+        <w:t xml:space="preserve">make point with </w:t>
+      </w:r>
+    </w:p>
+    <w:p>
+      <w:pPr>
+        <w:pStyle w:val="ListParagraph"/>
+        <w:numPr>
+          <w:ilvl w:val="0"/>
+          <w:numId w:val="2"/>
+        </w:numPr>
+        <w:ind w:left="900"/>
+        <w:rPr>
+          <w:rFonts w:cs="B Compset"/>
+          <w:sz w:val="24"/>
+          <w:szCs w:val="24"/>
+          <w:lang w:bidi="fa-IR"/>
+        </w:rPr>
+      </w:pPr>
+      <w:r>
+        <w:rPr>
+          <w:rFonts w:cs="B Compset"/>
+          <w:sz w:val="24"/>
+          <w:szCs w:val="24"/>
+          <w:lang w:bidi="fa-IR"/>
+        </w:rPr>
+        <w:t xml:space="preserve">Frame: </w:t>
+      </w:r>
+      <w:r>
+        <w:rPr>
+          <w:rFonts w:cs="B Compset" w:hint="cs"/>
+          <w:sz w:val="24"/>
+          <w:szCs w:val="24"/>
+          <w:rtl/>
+          <w:lang w:bidi="fa-IR"/>
+        </w:rPr>
+        <w:t>قالب کردن، طرح کردن، بیان کردن</w:t>
+      </w:r>
+    </w:p>
+    <w:p>
+      <w:pPr>
+        <w:pStyle w:val="ListParagraph"/>
+        <w:numPr>
+          <w:ilvl w:val="0"/>
+          <w:numId w:val="2"/>
+        </w:numPr>
+        <w:ind w:left="900"/>
+        <w:rPr>
+          <w:rFonts w:cs="B Compset"/>
+          <w:sz w:val="24"/>
+          <w:szCs w:val="24"/>
+          <w:lang w:bidi="fa-IR"/>
+        </w:rPr>
+      </w:pPr>
+      <w:r>
+        <w:rPr>
+          <w:rFonts w:cs="B Compset"/>
+          <w:sz w:val="24"/>
+          <w:szCs w:val="24"/>
+          <w:lang w:bidi="fa-IR"/>
+        </w:rPr>
+        <w:t xml:space="preserve">Food on the table </w:t>
+      </w:r>
+    </w:p>
+    <w:p>
+      <w:pPr>
+        <w:pStyle w:val="ListParagraph"/>
+        <w:numPr>
+          <w:ilvl w:val="0"/>
+          <w:numId w:val="2"/>
+        </w:numPr>
+        <w:ind w:left="900"/>
+        <w:rPr>
+          <w:rFonts w:cs="B Compset"/>
+          <w:sz w:val="24"/>
+          <w:szCs w:val="24"/>
+          <w:lang w:bidi="fa-IR"/>
+        </w:rPr>
+      </w:pPr>
+      <w:r>
+        <w:rPr>
+          <w:rFonts w:cs="B Compset"/>
+          <w:sz w:val="24"/>
+          <w:szCs w:val="24"/>
+          <w:lang w:bidi="fa-IR"/>
+        </w:rPr>
+        <w:t xml:space="preserve">Manipulate: </w:t>
+      </w:r>
+      <w:r>
+        <w:rPr>
+          <w:rFonts w:cs="B Compset" w:hint="cs"/>
+          <w:sz w:val="24"/>
+          <w:szCs w:val="24"/>
+          <w:rtl/>
+          <w:lang w:bidi="fa-IR"/>
+        </w:rPr>
+        <w:t>دستکاری کردن</w:t>
+      </w:r>
+    </w:p>
+    <w:p>
+      <w:pPr>
+        <w:pStyle w:val="ListParagraph"/>
+        <w:numPr>
+          <w:ilvl w:val="0"/>
+          <w:numId w:val="2"/>
+        </w:numPr>
+        <w:ind w:left="900"/>
+        <w:rPr>
+          <w:rFonts w:cs="B Compset"/>
+          <w:sz w:val="24"/>
+          <w:szCs w:val="24"/>
+          <w:lang w:bidi="fa-IR"/>
+        </w:rPr>
+      </w:pPr>
+      <w:r>
+        <w:rPr>
+          <w:rFonts w:cs="B Compset"/>
+          <w:sz w:val="24"/>
+          <w:szCs w:val="24"/>
+          <w:lang w:bidi="fa-IR"/>
+        </w:rPr>
+        <w:t xml:space="preserve">Mind in your own business: </w:t>
+      </w:r>
+      <w:r>
+        <w:rPr>
+          <w:rFonts w:cs="B Compset" w:hint="cs"/>
+          <w:sz w:val="24"/>
+          <w:szCs w:val="24"/>
+          <w:rtl/>
+          <w:lang w:bidi="fa-IR"/>
+        </w:rPr>
+        <w:t>سرت به کارت باشه</w:t>
+      </w:r>
+    </w:p>
+    <w:p>
+      <w:pPr>
+        <w:pStyle w:val="ListParagraph"/>
+        <w:numPr>
+          <w:ilvl w:val="0"/>
+          <w:numId w:val="2"/>
+        </w:numPr>
+        <w:ind w:left="900"/>
+        <w:rPr>
+          <w:rFonts w:cs="B Compset"/>
+          <w:sz w:val="24"/>
+          <w:szCs w:val="24"/>
+          <w:lang w:bidi="fa-IR"/>
+        </w:rPr>
+      </w:pPr>
+      <w:r>
+        <w:rPr>
+          <w:rFonts w:cs="B Compset"/>
+          <w:sz w:val="24"/>
+          <w:szCs w:val="24"/>
+          <w:lang w:bidi="fa-IR"/>
+        </w:rPr>
+        <w:t xml:space="preserve">Nether of them: </w:t>
+      </w:r>
+      <w:r>
+        <w:rPr>
+          <w:rFonts w:cs="B Compset" w:hint="cs"/>
+          <w:sz w:val="24"/>
+          <w:szCs w:val="24"/>
+          <w:rtl/>
+          <w:lang w:bidi="fa-IR"/>
+        </w:rPr>
+        <w:t>هیچ کدام از انها</w:t>
+      </w:r>
+    </w:p>
+    <w:p>
+      <w:pPr>
+        <w:pStyle w:val="ListParagraph"/>
+        <w:numPr>
+          <w:ilvl w:val="0"/>
+          <w:numId w:val="2"/>
+        </w:numPr>
+        <w:ind w:left="900"/>
+        <w:rPr>
+          <w:rFonts w:cs="B Compset"/>
+          <w:sz w:val="24"/>
+          <w:szCs w:val="24"/>
+          <w:lang w:bidi="fa-IR"/>
+        </w:rPr>
+      </w:pPr>
+      <w:r>
+        <w:rPr>
+          <w:rFonts w:cs="B Compset"/>
+          <w:sz w:val="24"/>
+          <w:szCs w:val="24"/>
+          <w:lang w:bidi="fa-IR"/>
+        </w:rPr>
+        <w:t xml:space="preserve">That is big deal: </w:t>
+      </w:r>
+      <w:r>
+        <w:rPr>
+          <w:rFonts w:cs="B Compset" w:hint="cs"/>
+          <w:sz w:val="24"/>
+          <w:szCs w:val="24"/>
+          <w:rtl/>
+          <w:lang w:bidi="fa-IR"/>
+        </w:rPr>
+        <w:t>این اقدام بزرگی است</w:t>
       </w:r>
     </w:p>
     <w:p>
@@ -1608,7 +2788,7 @@
 </file>
 
 <file path=word/numbering.xml><?xml version="1.0" encoding="utf-8"?>
-<w:numbering xmlns:wpc="http://schemas.microsoft.com/office/word/2010/wordprocessingCanvas" xmlns:cx="http://schemas.microsoft.com/office/drawing/2014/chartex" xmlns:cx1="http://schemas.microsoft.com/office/drawing/2015/9/8/chartex" xmlns:cx2="http://schemas.microsoft.com/office/drawing/2015/10/21/chartex" xmlns:cx3="http://schemas.microsoft.com/office/drawing/2016/5/9/chartex" xmlns:cx4="http://schemas.microsoft.com/office/drawing/2016/5/10/chartex" xmlns:cx5="http://schemas.microsoft.com/office/drawing/2016/5/11/chartex" xmlns:cx6="http://schemas.microsoft.com/office/drawing/2016/5/12/chartex" xmlns:cx7="http://schemas.microsoft.com/office/drawing/2016/5/13/chartex" xmlns:cx8="http://schemas.microsoft.com/office/drawing/2016/5/14/chartex" xmlns:mc="http://schemas.openxmlformats.org/markup-compatibility/2006" xmlns:aink="http://schemas.microsoft.com/office/drawing/2016/ink" xmlns:am3d="http://schemas.microsoft.com/office/drawing/2017/model3d" xmlns:o="urn:schemas-microsoft-com:office:office" xmlns:oel="http://schemas.microsoft.com/office/2019/extlst" xmlns:r="http://schemas.openxmlformats.org/officeDocument/2006/relationships" xmlns:m="http://schemas.openxmlformats.org/officeDocument/2006/math" xmlns:v="urn:schemas-microsoft-com:vml" xmlns:wp14="http://schemas.microsoft.com/office/word/2010/wordprocessingDrawing" xmlns:wp="http://schemas.openxmlformats.org/drawingml/2006/wordprocessingDrawing" xmlns:w10="urn:schemas-microsoft-com:office:word" xmlns:w="http://schemas.openxmlformats.org/wordprocessingml/2006/main" xmlns:w14="http://schemas.microsoft.com/office/word/2010/wordml" xmlns:w15="http://schemas.microsoft.com/office/word/2012/wordml" xmlns:w16cex="http://schemas.microsoft.com/office/word/2018/wordml/cex" xmlns:w16cid="http://schemas.microsoft.com/office/word/2016/wordml/cid" xmlns:w16="http://schemas.microsoft.com/office/word/2018/wordml" xmlns:w16du="http://schemas.microsoft.com/office/word/2023/wordml/word16du" xmlns:w16sdtdh="http://schemas.microsoft.com/office/word/2020/wordml/sdtdatahash" xmlns:w16se="http://schemas.microsoft.com/office/word/2015/wordml/symex" xmlns:wpg="http://schemas.microsoft.com/office/word/2010/wordprocessingGroup" xmlns:wpi="http://schemas.microsoft.com/office/word/2010/wordprocessingInk" xmlns:wne="http://schemas.microsoft.com/office/word/2006/wordml" xmlns:wps="http://schemas.microsoft.com/office/word/2010/wordprocessingShape" mc:Ignorable="w14 w15 w16se w16cid w16 w16cex w16sdtdh wp14">
+<w:numbering xmlns:wpc="http://schemas.microsoft.com/office/word/2010/wordprocessingCanvas" xmlns:cx="http://schemas.microsoft.com/office/drawing/2014/chartex" xmlns:cx1="http://schemas.microsoft.com/office/drawing/2015/9/8/chartex" xmlns:cx2="http://schemas.microsoft.com/office/drawing/2015/10/21/chartex" xmlns:cx3="http://schemas.microsoft.com/office/drawing/2016/5/9/chartex" xmlns:cx4="http://schemas.microsoft.com/office/drawing/2016/5/10/chartex" xmlns:cx5="http://schemas.microsoft.com/office/drawing/2016/5/11/chartex" xmlns:cx6="http://schemas.microsoft.com/office/drawing/2016/5/12/chartex" xmlns:cx7="http://schemas.microsoft.com/office/drawing/2016/5/13/chartex" xmlns:cx8="http://schemas.microsoft.com/office/drawing/2016/5/14/chartex" xmlns:mc="http://schemas.openxmlformats.org/markup-compatibility/2006" xmlns:aink="http://schemas.microsoft.com/office/drawing/2016/ink" xmlns:am3d="http://schemas.microsoft.com/office/drawing/2017/model3d" xmlns:o="urn:schemas-microsoft-com:office:office" xmlns:oel="http://schemas.microsoft.com/office/2019/extlst" xmlns:r="http://schemas.openxmlformats.org/officeDocument/2006/relationships" xmlns:m="http://schemas.openxmlformats.org/officeDocument/2006/math" xmlns:v="urn:schemas-microsoft-com:vml" xmlns:wp14="http://schemas.microsoft.com/office/word/2010/wordprocessingDrawing" xmlns:wp="http://schemas.openxmlformats.org/drawingml/2006/wordprocessingDrawing" xmlns:w10="urn:schemas-microsoft-com:office:word" xmlns:w="http://schemas.openxmlformats.org/wordprocessingml/2006/main" xmlns:w14="http://schemas.microsoft.com/office/word/2010/wordml" xmlns:w15="http://schemas.microsoft.com/office/word/2012/wordml" xmlns:w16cex="http://schemas.microsoft.com/office/word/2018/wordml/cex" xmlns:w16cid="http://schemas.microsoft.com/office/word/2016/wordml/cid" xmlns:w16="http://schemas.microsoft.com/office/word/2018/wordml" xmlns:w16du="http://schemas.microsoft.com/office/word/2023/wordml/word16du" xmlns:w16sdtdh="http://schemas.microsoft.com/office/word/2020/wordml/sdtdatahash" xmlns:w16se="http://schemas.microsoft.com/office/word/2015/wordml/symex" xmlns:wpg="http://schemas.microsoft.com/office/word/2010/wordprocessingGroup" xmlns:wpi="http://schemas.microsoft.com/office/word/2010/wordprocessingInk" xmlns:wne="http://schemas.microsoft.com/office/word/2006/wordml" xmlns:wps="http://schemas.microsoft.com/office/word/2010/wordprocessingShape" mc:Ignorable="w14 w15 w16se w16cid w16 w16cex w16sdtdh w16du wp14">
   <w:abstractNum w:abstractNumId="0" w15:restartNumberingAfterBreak="0">
     <w:nsid w:val="28812664"/>
     <w:multiLevelType w:val="hybridMultilevel"/>
@@ -1646,7 +2826,7 @@
         <w:ind w:left="2880" w:hanging="360"/>
       </w:pPr>
       <w:rPr>
-        <w:rFonts w:ascii="WingDings" w:hAnsi="WingDings" w:hint="default"/>
+        <w:rFonts w:ascii="Wingdings" w:hAnsi="Wingdings" w:hint="default"/>
       </w:rPr>
     </w:lvl>
     <w:lvl w:ilvl="3" w:tplc="04090001" w:tentative="1">
@@ -1682,7 +2862,7 @@
         <w:ind w:left="5040" w:hanging="360"/>
       </w:pPr>
       <w:rPr>
-        <w:rFonts w:ascii="WingDings" w:hAnsi="WingDings" w:hint="default"/>
+        <w:rFonts w:ascii="Wingdings" w:hAnsi="Wingdings" w:hint="default"/>
       </w:rPr>
     </w:lvl>
     <w:lvl w:ilvl="6" w:tplc="04090001" w:tentative="1">
@@ -1718,7 +2898,7 @@
         <w:ind w:left="7200" w:hanging="360"/>
       </w:pPr>
       <w:rPr>
-        <w:rFonts w:ascii="WingDings" w:hAnsi="WingDings" w:hint="default"/>
+        <w:rFonts w:ascii="Wingdings" w:hAnsi="Wingdings" w:hint="default"/>
       </w:rPr>
     </w:lvl>
   </w:abstractNum>
@@ -1759,7 +2939,7 @@
         <w:ind w:left="2160" w:hanging="360"/>
       </w:pPr>
       <w:rPr>
-        <w:rFonts w:ascii="WingDings" w:hAnsi="WingDings" w:hint="default"/>
+        <w:rFonts w:ascii="Wingdings" w:hAnsi="Wingdings" w:hint="default"/>
       </w:rPr>
     </w:lvl>
     <w:lvl w:ilvl="3" w:tplc="04090001" w:tentative="1">
@@ -1795,7 +2975,7 @@
         <w:ind w:left="4320" w:hanging="360"/>
       </w:pPr>
       <w:rPr>
-        <w:rFonts w:ascii="WingDings" w:hAnsi="WingDings" w:hint="default"/>
+        <w:rFonts w:ascii="Wingdings" w:hAnsi="Wingdings" w:hint="default"/>
       </w:rPr>
     </w:lvl>
     <w:lvl w:ilvl="6" w:tplc="04090001" w:tentative="1">
@@ -1831,7 +3011,7 @@
         <w:ind w:left="6480" w:hanging="360"/>
       </w:pPr>
       <w:rPr>
-        <w:rFonts w:ascii="WingDings" w:hAnsi="WingDings" w:hint="default"/>
+        <w:rFonts w:ascii="Wingdings" w:hAnsi="Wingdings" w:hint="default"/>
       </w:rPr>
     </w:lvl>
   </w:abstractNum>
@@ -1845,7 +3025,7 @@
 </file>
 
 <file path=word/styles.xml><?xml version="1.0" encoding="utf-8"?>
-<w:styles xmlns:mc="http://schemas.openxmlformats.org/markup-compatibility/2006" xmlns:r="http://schemas.openxmlformats.org/officeDocument/2006/relationships" xmlns:w="http://schemas.openxmlformats.org/wordprocessingml/2006/main" xmlns:w14="http://schemas.microsoft.com/office/word/2010/wordml" xmlns:w15="http://schemas.microsoft.com/office/word/2012/wordml" xmlns:w16cex="http://schemas.microsoft.com/office/word/2018/wordml/cex" xmlns:w16cid="http://schemas.microsoft.com/office/word/2016/wordml/cid" xmlns:w16="http://schemas.microsoft.com/office/word/2018/wordml" xmlns:w16sdtdh="http://schemas.microsoft.com/office/word/2020/wordml/sdtdatahash" xmlns:w16se="http://schemas.microsoft.com/office/word/2015/wordml/symex" mc:Ignorable="w14 w15 w16se w16cid w16 w16cex w16sdtdh">
+<w:styles xmlns:mc="http://schemas.openxmlformats.org/markup-compatibility/2006" xmlns:r="http://schemas.openxmlformats.org/officeDocument/2006/relationships" xmlns:w="http://schemas.openxmlformats.org/wordprocessingml/2006/main" xmlns:w14="http://schemas.microsoft.com/office/word/2010/wordml" xmlns:w15="http://schemas.microsoft.com/office/word/2012/wordml" xmlns:w16cex="http://schemas.microsoft.com/office/word/2018/wordml/cex" xmlns:w16cid="http://schemas.microsoft.com/office/word/2016/wordml/cid" xmlns:w16="http://schemas.microsoft.com/office/word/2018/wordml" xmlns:w16du="http://schemas.microsoft.com/office/word/2023/wordml/word16du" xmlns:w16sdtdh="http://schemas.microsoft.com/office/word/2020/wordml/sdtdatahash" xmlns:w16se="http://schemas.microsoft.com/office/word/2015/wordml/symex" mc:Ignorable="w14 w15 w16se w16cid w16 w16cex w16sdtdh w16du">
   <w:docDefaults>
     <w:rPrDefault>
       <w:rPr>

</xml_diff>

<commit_message>
Adding the interesting Github projects
</commit_message>
<xml_diff>
--- a/My individual Notes.docx
+++ b/My individual Notes.docx
@@ -2759,6 +2759,585 @@
           <w:lang w:bidi="fa-IR"/>
         </w:rPr>
         <w:t>این اقدام بزرگی است</w:t>
+      </w:r>
+    </w:p>
+    <w:p>
+      <w:pPr>
+        <w:pStyle w:val="ListParagraph"/>
+        <w:numPr>
+          <w:ilvl w:val="0"/>
+          <w:numId w:val="2"/>
+        </w:numPr>
+        <w:ind w:left="900"/>
+        <w:rPr>
+          <w:rFonts w:cs="B Compset"/>
+          <w:sz w:val="24"/>
+          <w:szCs w:val="24"/>
+          <w:lang w:bidi="fa-IR"/>
+        </w:rPr>
+      </w:pPr>
+      <w:r>
+        <w:rPr>
+          <w:rFonts w:cs="B Compset"/>
+          <w:sz w:val="24"/>
+          <w:szCs w:val="24"/>
+          <w:lang w:bidi="fa-IR"/>
+        </w:rPr>
+        <w:t>chances are there will be if</w:t>
+      </w:r>
+      <w:r>
+        <w:rPr>
+          <w:rFonts w:cs="B Compset"/>
+          <w:sz w:val="24"/>
+          <w:szCs w:val="24"/>
+          <w:lang w:bidi="fa-IR"/>
+        </w:rPr>
+        <w:t xml:space="preserve">: </w:t>
+      </w:r>
+      <w:r>
+        <w:rPr>
+          <w:rFonts w:cs="B Compset" w:hint="cs"/>
+          <w:sz w:val="24"/>
+          <w:szCs w:val="24"/>
+          <w:rtl/>
+          <w:lang w:bidi="fa-IR"/>
+        </w:rPr>
+        <w:t>احتمال وجود خواهد داشت اگر</w:t>
+      </w:r>
+    </w:p>
+    <w:p>
+      <w:pPr>
+        <w:pStyle w:val="ListParagraph"/>
+        <w:numPr>
+          <w:ilvl w:val="0"/>
+          <w:numId w:val="2"/>
+        </w:numPr>
+        <w:ind w:left="900"/>
+        <w:rPr>
+          <w:rFonts w:cs="B Compset"/>
+          <w:sz w:val="24"/>
+          <w:szCs w:val="24"/>
+          <w:lang w:bidi="fa-IR"/>
+        </w:rPr>
+      </w:pPr>
+      <w:r>
+        <w:rPr>
+          <w:rFonts w:cs="B Compset"/>
+          <w:sz w:val="24"/>
+          <w:szCs w:val="24"/>
+          <w:lang w:bidi="fa-IR"/>
+        </w:rPr>
+        <w:t xml:space="preserve">virtuous circle: </w:t>
+      </w:r>
+    </w:p>
+    <w:p>
+      <w:pPr>
+        <w:pStyle w:val="ListParagraph"/>
+        <w:numPr>
+          <w:ilvl w:val="0"/>
+          <w:numId w:val="2"/>
+        </w:numPr>
+        <w:ind w:left="900"/>
+        <w:rPr>
+          <w:rFonts w:cs="B Compset"/>
+          <w:sz w:val="24"/>
+          <w:szCs w:val="24"/>
+          <w:lang w:bidi="fa-IR"/>
+        </w:rPr>
+      </w:pPr>
+      <w:r>
+        <w:rPr>
+          <w:rFonts w:cs="B Compset"/>
+          <w:sz w:val="24"/>
+          <w:szCs w:val="24"/>
+          <w:lang w:bidi="fa-IR"/>
+        </w:rPr>
+        <w:t xml:space="preserve">mend: </w:t>
+      </w:r>
+      <w:r>
+        <w:rPr>
+          <w:rFonts w:cs="B Compset" w:hint="cs"/>
+          <w:sz w:val="24"/>
+          <w:szCs w:val="24"/>
+          <w:rtl/>
+          <w:lang w:bidi="fa-IR"/>
+        </w:rPr>
+        <w:t>رفو کردن، تعمیر کردن لباس</w:t>
+      </w:r>
+    </w:p>
+    <w:p>
+      <w:pPr>
+        <w:pStyle w:val="ListParagraph"/>
+        <w:numPr>
+          <w:ilvl w:val="0"/>
+          <w:numId w:val="2"/>
+        </w:numPr>
+        <w:ind w:left="900"/>
+        <w:rPr>
+          <w:rFonts w:cs="B Compset"/>
+          <w:sz w:val="24"/>
+          <w:szCs w:val="24"/>
+          <w:lang w:bidi="fa-IR"/>
+        </w:rPr>
+      </w:pPr>
+      <w:r>
+        <w:rPr>
+          <w:rFonts w:cs="B Compset"/>
+          <w:sz w:val="24"/>
+          <w:szCs w:val="24"/>
+          <w:lang w:bidi="fa-IR"/>
+        </w:rPr>
+        <w:t>Intimidate:</w:t>
+      </w:r>
+      <w:r>
+        <w:rPr>
+          <w:rFonts w:cs="B Compset" w:hint="cs"/>
+          <w:sz w:val="24"/>
+          <w:szCs w:val="24"/>
+          <w:rtl/>
+          <w:lang w:bidi="fa-IR"/>
+        </w:rPr>
+        <w:t xml:space="preserve"> مرعو</w:t>
+      </w:r>
+      <w:r>
+        <w:rPr>
+          <w:rFonts w:cs="B Compset" w:hint="eastAsia"/>
+          <w:sz w:val="24"/>
+          <w:szCs w:val="24"/>
+          <w:rtl/>
+          <w:lang w:bidi="fa-IR"/>
+        </w:rPr>
+        <w:t>ب</w:t>
+      </w:r>
+      <w:r>
+        <w:rPr>
+          <w:rFonts w:cs="B Compset" w:hint="cs"/>
+          <w:sz w:val="24"/>
+          <w:szCs w:val="24"/>
+          <w:rtl/>
+          <w:lang w:bidi="fa-IR"/>
+        </w:rPr>
+        <w:t xml:space="preserve"> کردن ، ترساندن </w:t>
+      </w:r>
+    </w:p>
+    <w:p>
+      <w:pPr>
+        <w:pStyle w:val="ListParagraph"/>
+        <w:numPr>
+          <w:ilvl w:val="0"/>
+          <w:numId w:val="2"/>
+        </w:numPr>
+        <w:ind w:left="900"/>
+        <w:rPr>
+          <w:rFonts w:cs="B Compset"/>
+          <w:sz w:val="24"/>
+          <w:szCs w:val="24"/>
+          <w:lang w:bidi="fa-IR"/>
+        </w:rPr>
+      </w:pPr>
+      <w:r>
+        <w:rPr>
+          <w:rFonts w:cs="B Compset"/>
+          <w:sz w:val="24"/>
+          <w:szCs w:val="24"/>
+          <w:lang w:bidi="fa-IR"/>
+        </w:rPr>
+        <w:t xml:space="preserve">Profile: </w:t>
+      </w:r>
+      <w:r>
+        <w:rPr>
+          <w:rFonts w:cs="B Compset" w:hint="cs"/>
+          <w:sz w:val="24"/>
+          <w:szCs w:val="24"/>
+          <w:rtl/>
+          <w:lang w:bidi="fa-IR"/>
+        </w:rPr>
+        <w:t>نیم رخ، شرح حال، شکل دادن</w:t>
+      </w:r>
+    </w:p>
+    <w:p>
+      <w:pPr>
+        <w:pStyle w:val="ListParagraph"/>
+        <w:numPr>
+          <w:ilvl w:val="0"/>
+          <w:numId w:val="2"/>
+        </w:numPr>
+        <w:ind w:left="900"/>
+        <w:rPr>
+          <w:rFonts w:cs="B Compset"/>
+          <w:sz w:val="24"/>
+          <w:szCs w:val="24"/>
+          <w:lang w:bidi="fa-IR"/>
+        </w:rPr>
+      </w:pPr>
+      <w:r>
+        <w:rPr>
+          <w:rFonts w:cs="B Compset"/>
+          <w:sz w:val="24"/>
+          <w:szCs w:val="24"/>
+          <w:lang w:bidi="fa-IR"/>
+        </w:rPr>
+        <w:t xml:space="preserve">Horrendous: </w:t>
+      </w:r>
+      <w:r>
+        <w:rPr>
+          <w:rFonts w:cs="B Compset" w:hint="cs"/>
+          <w:sz w:val="24"/>
+          <w:szCs w:val="24"/>
+          <w:rtl/>
+          <w:lang w:bidi="fa-IR"/>
+        </w:rPr>
+        <w:t>دهشتناک</w:t>
+      </w:r>
+    </w:p>
+    <w:p>
+      <w:pPr>
+        <w:pStyle w:val="ListParagraph"/>
+        <w:numPr>
+          <w:ilvl w:val="0"/>
+          <w:numId w:val="2"/>
+        </w:numPr>
+        <w:ind w:left="900"/>
+        <w:rPr>
+          <w:rFonts w:cs="B Compset"/>
+          <w:sz w:val="24"/>
+          <w:szCs w:val="24"/>
+          <w:lang w:bidi="fa-IR"/>
+        </w:rPr>
+      </w:pPr>
+      <w:r>
+        <w:rPr>
+          <w:rFonts w:cs="B Compset"/>
+          <w:sz w:val="24"/>
+          <w:szCs w:val="24"/>
+          <w:lang w:bidi="fa-IR"/>
+        </w:rPr>
+        <w:t xml:space="preserve">Subcontinent: </w:t>
+      </w:r>
+      <w:r>
+        <w:rPr>
+          <w:rFonts w:cs="B Compset" w:hint="cs"/>
+          <w:sz w:val="24"/>
+          <w:szCs w:val="24"/>
+          <w:rtl/>
+          <w:lang w:bidi="fa-IR"/>
+        </w:rPr>
+        <w:t>شبه قاره</w:t>
+      </w:r>
+    </w:p>
+    <w:p>
+      <w:pPr>
+        <w:pStyle w:val="ListParagraph"/>
+        <w:numPr>
+          <w:ilvl w:val="0"/>
+          <w:numId w:val="2"/>
+        </w:numPr>
+        <w:ind w:left="900"/>
+        <w:rPr>
+          <w:rFonts w:cs="B Compset"/>
+          <w:sz w:val="24"/>
+          <w:szCs w:val="24"/>
+          <w:lang w:bidi="fa-IR"/>
+        </w:rPr>
+      </w:pPr>
+      <w:r>
+        <w:rPr>
+          <w:rFonts w:cs="B Compset"/>
+          <w:sz w:val="24"/>
+          <w:szCs w:val="24"/>
+          <w:lang w:bidi="fa-IR"/>
+        </w:rPr>
+        <w:t xml:space="preserve">Serialize: </w:t>
+      </w:r>
+      <w:r>
+        <w:rPr>
+          <w:rFonts w:cs="B Compset" w:hint="cs"/>
+          <w:sz w:val="24"/>
+          <w:szCs w:val="24"/>
+          <w:rtl/>
+          <w:lang w:bidi="fa-IR"/>
+        </w:rPr>
+        <w:t>مرتب کردن</w:t>
+      </w:r>
+    </w:p>
+    <w:p>
+      <w:pPr>
+        <w:pStyle w:val="ListParagraph"/>
+        <w:numPr>
+          <w:ilvl w:val="0"/>
+          <w:numId w:val="2"/>
+        </w:numPr>
+        <w:ind w:left="900"/>
+        <w:rPr>
+          <w:rFonts w:cs="B Compset"/>
+          <w:sz w:val="24"/>
+          <w:szCs w:val="24"/>
+          <w:lang w:bidi="fa-IR"/>
+        </w:rPr>
+      </w:pPr>
+      <w:r>
+        <w:rPr>
+          <w:rFonts w:cs="B Compset"/>
+          <w:sz w:val="24"/>
+          <w:szCs w:val="24"/>
+          <w:lang w:bidi="fa-IR"/>
+        </w:rPr>
+        <w:t xml:space="preserve">Crude plan: </w:t>
+      </w:r>
+      <w:r>
+        <w:rPr>
+          <w:rFonts w:cs="B Compset" w:hint="cs"/>
+          <w:sz w:val="24"/>
+          <w:szCs w:val="24"/>
+          <w:rtl/>
+          <w:lang w:bidi="fa-IR"/>
+        </w:rPr>
+        <w:t>طرح خام، طرح ناپخته</w:t>
+      </w:r>
+    </w:p>
+    <w:p>
+      <w:pPr>
+        <w:pStyle w:val="ListParagraph"/>
+        <w:numPr>
+          <w:ilvl w:val="0"/>
+          <w:numId w:val="2"/>
+        </w:numPr>
+        <w:ind w:left="900"/>
+        <w:rPr>
+          <w:rFonts w:cs="B Compset"/>
+          <w:sz w:val="24"/>
+          <w:szCs w:val="24"/>
+          <w:lang w:bidi="fa-IR"/>
+        </w:rPr>
+      </w:pPr>
+      <w:r>
+        <w:rPr>
+          <w:rFonts w:cs="B Compset"/>
+          <w:sz w:val="24"/>
+          <w:szCs w:val="24"/>
+          <w:lang w:bidi="fa-IR"/>
+        </w:rPr>
+        <w:t xml:space="preserve">Stark: </w:t>
+      </w:r>
+      <w:r>
+        <w:rPr>
+          <w:rFonts w:cs="B Compset" w:hint="cs"/>
+          <w:sz w:val="24"/>
+          <w:szCs w:val="24"/>
+          <w:rtl/>
+          <w:lang w:bidi="fa-IR"/>
+        </w:rPr>
+        <w:t>کامل، رک و سرراست</w:t>
+      </w:r>
+    </w:p>
+    <w:p>
+      <w:pPr>
+        <w:pStyle w:val="ListParagraph"/>
+        <w:numPr>
+          <w:ilvl w:val="0"/>
+          <w:numId w:val="2"/>
+        </w:numPr>
+        <w:ind w:left="900"/>
+        <w:rPr>
+          <w:rFonts w:cs="B Compset"/>
+          <w:sz w:val="24"/>
+          <w:szCs w:val="24"/>
+          <w:lang w:bidi="fa-IR"/>
+        </w:rPr>
+      </w:pPr>
+      <w:r>
+        <w:rPr>
+          <w:rFonts w:cs="B Compset"/>
+          <w:sz w:val="24"/>
+          <w:szCs w:val="24"/>
+          <w:lang w:bidi="fa-IR"/>
+        </w:rPr>
+        <w:t xml:space="preserve">Perpetual: </w:t>
+      </w:r>
+      <w:r>
+        <w:rPr>
+          <w:rFonts w:cs="B Compset" w:hint="cs"/>
+          <w:sz w:val="24"/>
+          <w:szCs w:val="24"/>
+          <w:rtl/>
+          <w:lang w:bidi="fa-IR"/>
+        </w:rPr>
+        <w:t>رایج، مرسوم</w:t>
+      </w:r>
+    </w:p>
+    <w:p>
+      <w:pPr>
+        <w:pStyle w:val="ListParagraph"/>
+        <w:numPr>
+          <w:ilvl w:val="0"/>
+          <w:numId w:val="2"/>
+        </w:numPr>
+        <w:ind w:left="900"/>
+        <w:rPr>
+          <w:rFonts w:cs="B Compset"/>
+          <w:sz w:val="24"/>
+          <w:szCs w:val="24"/>
+          <w:lang w:bidi="fa-IR"/>
+        </w:rPr>
+      </w:pPr>
+      <w:r>
+        <w:rPr>
+          <w:rFonts w:cs="B Compset"/>
+          <w:sz w:val="24"/>
+          <w:szCs w:val="24"/>
+          <w:lang w:bidi="fa-IR"/>
+        </w:rPr>
+        <w:t xml:space="preserve">Peculiar: </w:t>
+      </w:r>
+      <w:r>
+        <w:rPr>
+          <w:rFonts w:cs="B Compset" w:hint="cs"/>
+          <w:sz w:val="24"/>
+          <w:szCs w:val="24"/>
+          <w:rtl/>
+          <w:lang w:bidi="fa-IR"/>
+        </w:rPr>
+        <w:t>ابدی، همیشگی</w:t>
+      </w:r>
+    </w:p>
+    <w:p>
+      <w:pPr>
+        <w:pStyle w:val="ListParagraph"/>
+        <w:numPr>
+          <w:ilvl w:val="0"/>
+          <w:numId w:val="2"/>
+        </w:numPr>
+        <w:ind w:left="900"/>
+        <w:rPr>
+          <w:rFonts w:cs="B Compset"/>
+          <w:sz w:val="24"/>
+          <w:szCs w:val="24"/>
+          <w:lang w:bidi="fa-IR"/>
+        </w:rPr>
+      </w:pPr>
+      <w:r>
+        <w:rPr>
+          <w:rFonts w:cs="B Compset"/>
+          <w:sz w:val="24"/>
+          <w:szCs w:val="24"/>
+          <w:lang w:bidi="fa-IR"/>
+        </w:rPr>
+        <w:t xml:space="preserve">Anonymity: </w:t>
+      </w:r>
+      <w:r>
+        <w:rPr>
+          <w:rFonts w:cs="B Compset" w:hint="cs"/>
+          <w:sz w:val="24"/>
+          <w:szCs w:val="24"/>
+          <w:rtl/>
+          <w:lang w:bidi="fa-IR"/>
+        </w:rPr>
+        <w:t>ناشناس</w:t>
+      </w:r>
+    </w:p>
+    <w:p>
+      <w:pPr>
+        <w:pStyle w:val="ListParagraph"/>
+        <w:numPr>
+          <w:ilvl w:val="0"/>
+          <w:numId w:val="2"/>
+        </w:numPr>
+        <w:ind w:left="900"/>
+        <w:rPr>
+          <w:rFonts w:cs="B Compset"/>
+          <w:sz w:val="24"/>
+          <w:szCs w:val="24"/>
+          <w:lang w:bidi="fa-IR"/>
+        </w:rPr>
+      </w:pPr>
+      <w:r>
+        <w:rPr>
+          <w:rFonts w:cs="B Compset"/>
+          <w:sz w:val="24"/>
+          <w:szCs w:val="24"/>
+          <w:lang w:bidi="fa-IR"/>
+        </w:rPr>
+        <w:t xml:space="preserve">Vie: </w:t>
+      </w:r>
+      <w:r>
+        <w:rPr>
+          <w:rFonts w:cs="B Compset" w:hint="cs"/>
+          <w:sz w:val="24"/>
+          <w:szCs w:val="24"/>
+          <w:rtl/>
+          <w:lang w:bidi="fa-IR"/>
+        </w:rPr>
+        <w:t>رقابت کردن، هم چشمی کردن</w:t>
+      </w:r>
+    </w:p>
+    <w:p>
+      <w:pPr>
+        <w:pStyle w:val="ListParagraph"/>
+        <w:numPr>
+          <w:ilvl w:val="0"/>
+          <w:numId w:val="2"/>
+        </w:numPr>
+        <w:ind w:left="900"/>
+        <w:rPr>
+          <w:rFonts w:cs="B Compset"/>
+          <w:sz w:val="24"/>
+          <w:szCs w:val="24"/>
+          <w:lang w:bidi="fa-IR"/>
+        </w:rPr>
+      </w:pPr>
+      <w:r>
+        <w:rPr>
+          <w:rFonts w:cs="B Compset"/>
+          <w:sz w:val="24"/>
+          <w:szCs w:val="24"/>
+          <w:lang w:bidi="fa-IR"/>
+        </w:rPr>
+        <w:t xml:space="preserve">Mending </w:t>
+      </w:r>
+    </w:p>
+    <w:p>
+      <w:pPr>
+        <w:pStyle w:val="ListParagraph"/>
+        <w:numPr>
+          <w:ilvl w:val="0"/>
+          <w:numId w:val="2"/>
+        </w:numPr>
+        <w:ind w:left="900"/>
+        <w:rPr>
+          <w:rFonts w:cs="B Compset"/>
+          <w:sz w:val="24"/>
+          <w:szCs w:val="24"/>
+          <w:lang w:bidi="fa-IR"/>
+        </w:rPr>
+      </w:pPr>
+      <w:r>
+        <w:rPr>
+          <w:rFonts w:cs="B Compset" w:hint="cs"/>
+          <w:sz w:val="24"/>
+          <w:szCs w:val="24"/>
+          <w:rtl/>
+          <w:lang w:bidi="fa-IR"/>
+        </w:rPr>
+        <w:t>3</w:t>
+      </w:r>
+      <w:r>
+        <w:rPr>
+          <w:rFonts w:cs="B Compset"/>
+          <w:sz w:val="24"/>
+          <w:szCs w:val="24"/>
+          <w:lang w:bidi="fa-IR"/>
+        </w:rPr>
+        <w:t xml:space="preserve">clothes: </w:t>
+      </w:r>
+      <w:r>
+        <w:rPr>
+          <w:rFonts w:cs="B Compset" w:hint="cs"/>
+          <w:sz w:val="24"/>
+          <w:szCs w:val="24"/>
+          <w:rtl/>
+          <w:lang w:bidi="fa-IR"/>
+        </w:rPr>
+        <w:t>وصله کردن، رفو کردن لباس</w:t>
       </w:r>
     </w:p>
     <w:p>

</xml_diff>

<commit_message>
more step are done
</commit_message>
<xml_diff>
--- a/My individual Notes.docx
+++ b/My individual Notes.docx
@@ -1579,6 +1579,31 @@
           <w:shd w:val="clear" w:color="auto" w:fill="FFFFFF"/>
         </w:rPr>
         <w:t>you’re not sure of the answer</w:t>
+      </w:r>
+    </w:p>
+    <w:p>
+      <w:pPr>
+        <w:pStyle w:val="ListParagraph"/>
+        <w:numPr>
+          <w:ilvl w:val="0"/>
+          <w:numId w:val="2"/>
+        </w:numPr>
+        <w:ind w:left="900"/>
+        <w:rPr>
+          <w:rFonts w:cs="B Compset"/>
+          <w:sz w:val="24"/>
+          <w:szCs w:val="24"/>
+          <w:lang w:bidi="fa-IR"/>
+        </w:rPr>
+      </w:pPr>
+      <w:r>
+        <w:rPr>
+          <w:rFonts w:cs="B Compset"/>
+          <w:sz w:val="24"/>
+          <w:szCs w:val="24"/>
+          <w:lang w:bidi="fa-IR"/>
+        </w:rPr>
+        <w:t>create changes</w:t>
       </w:r>
     </w:p>
     <w:p>

</xml_diff>